<commit_message>
Proof-read and edited content
-
</commit_message>
<xml_diff>
--- a/Documents/Coding StyleV2.docx
+++ b/Documents/Coding StyleV2.docx
@@ -22,7 +22,13 @@
     <w:p/>
     <w:p>
       <w:r>
-        <w:t>The main goal of the recommendatio</w:t>
+        <w:t>The main goal of the</w:t>
+      </w:r>
+      <w:r>
+        <w:t>se</w:t>
+      </w:r>
+      <w:r>
+        <w:t xml:space="preserve"> recommendatio</w:t>
       </w:r>
       <w:r>
         <w:t>n</w:t>
@@ -31,7 +37,19 @@
         <w:t>s</w:t>
       </w:r>
       <w:r>
-        <w:t xml:space="preserve"> is to improve the readability, understanding and maintainability of the source code. Violation to this recommendation is allowed only if it enhances the readability of the source code.</w:t>
+        <w:t xml:space="preserve"> is to improve the readability, understanding and maintainability of th</w:t>
+      </w:r>
+      <w:r>
+        <w:t>e source code. Violation of these</w:t>
+      </w:r>
+      <w:r>
+        <w:t xml:space="preserve"> recommendation</w:t>
+      </w:r>
+      <w:r>
+        <w:t>s</w:t>
+      </w:r>
+      <w:r>
+        <w:t xml:space="preserve"> is allowed only if it enhances the readability of the source code.</w:t>
       </w:r>
     </w:p>
     <w:p/>
@@ -46,7 +64,15 @@
     <w:p/>
     <w:p>
       <w:r>
-        <w:t>Every .cpp file should have an associated .h file. Files should be saved in the same direct</w:t>
+        <w:t>Every .</w:t>
+      </w:r>
+      <w:proofErr w:type="spellStart"/>
+      <w:r>
+        <w:t>cpp</w:t>
+      </w:r>
+      <w:proofErr w:type="spellEnd"/>
+      <w:r>
+        <w:t xml:space="preserve"> file should have an associated .h file. Files should be saved in the same direct</w:t>
       </w:r>
       <w:r>
         <w:t>ory. An exception to this is</w:t>
@@ -63,8 +89,6 @@
       <w:r>
         <w:t xml:space="preserve">also </w:t>
       </w:r>
-      <w:bookmarkStart w:id="0" w:name="_GoBack"/>
-      <w:bookmarkEnd w:id="0"/>
       <w:r>
         <w:t>be excluded from having an associated .h file.</w:t>
       </w:r>
@@ -78,15 +102,43 @@
         <w:t>ourcePath.hpp file. This provides a record of all header files</w:t>
       </w:r>
       <w:r>
-        <w:t xml:space="preserve"> in one place. Every .cpp file will only need to have </w:t>
-      </w:r>
-    </w:p>
-    <w:p>
-      <w:r>
-        <w:rPr>
-          <w:i/>
-        </w:rPr>
-        <w:t>#include “ResourcePath.hpp”.</w:t>
+        <w:t xml:space="preserve"> in one place. Every </w:t>
+      </w:r>
+      <w:r>
+        <w:t>.</w:t>
+      </w:r>
+      <w:proofErr w:type="spellStart"/>
+      <w:r>
+        <w:t>cpp</w:t>
+      </w:r>
+      <w:proofErr w:type="spellEnd"/>
+      <w:r>
+        <w:t xml:space="preserve"> file will only need to contain</w:t>
+      </w:r>
+      <w:r>
+        <w:t xml:space="preserve"> </w:t>
+      </w:r>
+    </w:p>
+    <w:p>
+      <w:r>
+        <w:rPr>
+          <w:i/>
+        </w:rPr>
+        <w:t>#</w:t>
+      </w:r>
+      <w:proofErr w:type="gramStart"/>
+      <w:r>
+        <w:rPr>
+          <w:i/>
+        </w:rPr>
+        <w:t>include</w:t>
+      </w:r>
+      <w:proofErr w:type="gramEnd"/>
+      <w:r>
+        <w:rPr>
+          <w:i/>
+        </w:rPr>
+        <w:t xml:space="preserve"> “ResourcePath.hpp”.</w:t>
       </w:r>
     </w:p>
     <w:p/>
@@ -101,14 +153,40 @@
     <w:p/>
     <w:p>
       <w:r>
-        <w:t>Include statements should be sorted and grouped. Sorted by their hierarchical position in the system with low level files included first. Leave an empty line between groups of include statements.</w:t>
-      </w:r>
-    </w:p>
-    <w:p>
+        <w:t>Include statements shoul</w:t>
+      </w:r>
+      <w:r>
+        <w:t xml:space="preserve">d be sorted and grouped </w:t>
+      </w:r>
+      <w:r>
+        <w:t>by their hierarchical position in the system</w:t>
+      </w:r>
+      <w:r>
+        <w:t>,</w:t>
+      </w:r>
+      <w:r>
+        <w:t xml:space="preserve"> with low lev</w:t>
+      </w:r>
+      <w:r>
+        <w:t>el files included first. A</w:t>
+      </w:r>
+      <w:r>
+        <w:t xml:space="preserve">n empty line </w:t>
+      </w:r>
+      <w:r>
+        <w:t xml:space="preserve">should be placed </w:t>
+      </w:r>
+      <w:r>
+        <w:t>between groups of include statements.</w:t>
+      </w:r>
+      <w:r>
+        <w:t xml:space="preserve"> </w:t>
+      </w:r>
       <w:r>
         <w:t>Include statements should be located at the top of a file only.</w:t>
       </w:r>
     </w:p>
+    <w:p/>
     <w:p>
       <w:r>
         <w:t>Example:</w:t>
@@ -124,53 +202,163 @@
         <w:rPr>
           <w:i/>
         </w:rPr>
-        <w:t>#include&lt;iostream&gt;</w:t>
-      </w:r>
-    </w:p>
-    <w:p>
-      <w:pPr>
-        <w:rPr>
-          <w:i/>
-        </w:rPr>
-      </w:pPr>
-      <w:r>
-        <w:rPr>
-          <w:i/>
-        </w:rPr>
-        <w:t>#include&lt;fstream&gt;</w:t>
-      </w:r>
-    </w:p>
-    <w:p>
-      <w:pPr>
-        <w:rPr>
-          <w:i/>
-        </w:rPr>
-      </w:pPr>
-    </w:p>
-    <w:p>
-      <w:pPr>
-        <w:rPr>
-          <w:i/>
-        </w:rPr>
-      </w:pPr>
-      <w:r>
-        <w:rPr>
-          <w:i/>
-        </w:rPr>
-        <w:t>#include&lt;cmath&gt;</w:t>
-      </w:r>
-    </w:p>
-    <w:p>
-      <w:pPr>
-        <w:rPr>
-          <w:i/>
-        </w:rPr>
-      </w:pPr>
-      <w:r>
-        <w:rPr>
-          <w:i/>
-        </w:rPr>
-        <w:t>#include&lt;iomanip&gt;</w:t>
+        <w:t>#</w:t>
+      </w:r>
+      <w:proofErr w:type="gramStart"/>
+      <w:r>
+        <w:rPr>
+          <w:i/>
+        </w:rPr>
+        <w:t>include</w:t>
+      </w:r>
+      <w:proofErr w:type="gramEnd"/>
+      <w:r>
+        <w:rPr>
+          <w:i/>
+        </w:rPr>
+        <w:t>&lt;</w:t>
+      </w:r>
+      <w:proofErr w:type="spellStart"/>
+      <w:r>
+        <w:rPr>
+          <w:i/>
+        </w:rPr>
+        <w:t>iostream</w:t>
+      </w:r>
+      <w:proofErr w:type="spellEnd"/>
+      <w:r>
+        <w:rPr>
+          <w:i/>
+        </w:rPr>
+        <w:t>&gt;</w:t>
+      </w:r>
+    </w:p>
+    <w:p>
+      <w:pPr>
+        <w:rPr>
+          <w:i/>
+        </w:rPr>
+      </w:pPr>
+      <w:r>
+        <w:rPr>
+          <w:i/>
+        </w:rPr>
+        <w:t>#</w:t>
+      </w:r>
+      <w:proofErr w:type="gramStart"/>
+      <w:r>
+        <w:rPr>
+          <w:i/>
+        </w:rPr>
+        <w:t>include</w:t>
+      </w:r>
+      <w:proofErr w:type="gramEnd"/>
+      <w:r>
+        <w:rPr>
+          <w:i/>
+        </w:rPr>
+        <w:t>&lt;</w:t>
+      </w:r>
+      <w:proofErr w:type="spellStart"/>
+      <w:r>
+        <w:rPr>
+          <w:i/>
+        </w:rPr>
+        <w:t>fstream</w:t>
+      </w:r>
+      <w:proofErr w:type="spellEnd"/>
+      <w:r>
+        <w:rPr>
+          <w:i/>
+        </w:rPr>
+        <w:t>&gt;</w:t>
+      </w:r>
+    </w:p>
+    <w:p>
+      <w:pPr>
+        <w:rPr>
+          <w:i/>
+        </w:rPr>
+      </w:pPr>
+    </w:p>
+    <w:p>
+      <w:pPr>
+        <w:rPr>
+          <w:i/>
+        </w:rPr>
+      </w:pPr>
+      <w:r>
+        <w:rPr>
+          <w:i/>
+        </w:rPr>
+        <w:t>#</w:t>
+      </w:r>
+      <w:proofErr w:type="gramStart"/>
+      <w:r>
+        <w:rPr>
+          <w:i/>
+        </w:rPr>
+        <w:t>include</w:t>
+      </w:r>
+      <w:proofErr w:type="gramEnd"/>
+      <w:r>
+        <w:rPr>
+          <w:i/>
+        </w:rPr>
+        <w:t>&lt;</w:t>
+      </w:r>
+      <w:proofErr w:type="spellStart"/>
+      <w:r>
+        <w:rPr>
+          <w:i/>
+        </w:rPr>
+        <w:t>cmath</w:t>
+      </w:r>
+      <w:proofErr w:type="spellEnd"/>
+      <w:r>
+        <w:rPr>
+          <w:i/>
+        </w:rPr>
+        <w:t>&gt;</w:t>
+      </w:r>
+    </w:p>
+    <w:p>
+      <w:pPr>
+        <w:rPr>
+          <w:i/>
+        </w:rPr>
+      </w:pPr>
+      <w:r>
+        <w:rPr>
+          <w:i/>
+        </w:rPr>
+        <w:t>#</w:t>
+      </w:r>
+      <w:proofErr w:type="gramStart"/>
+      <w:r>
+        <w:rPr>
+          <w:i/>
+        </w:rPr>
+        <w:t>include</w:t>
+      </w:r>
+      <w:proofErr w:type="gramEnd"/>
+      <w:r>
+        <w:rPr>
+          <w:i/>
+        </w:rPr>
+        <w:t>&lt;</w:t>
+      </w:r>
+      <w:r>
+        <w:rPr>
+          <w:i/>
+        </w:rPr>
+        <w:t>algorithm</w:t>
+      </w:r>
+      <w:r>
+        <w:rPr>
+          <w:i/>
+        </w:rPr>
+        <w:t>&gt;</w:t>
       </w:r>
     </w:p>
     <w:p/>
@@ -185,7 +373,13 @@
     <w:p/>
     <w:p>
       <w:r>
-        <w:t xml:space="preserve">All header files should have the #define guard to avoid multiple inclusions of declarations. </w:t>
+        <w:t>All header files should have the #define guard</w:t>
+      </w:r>
+      <w:r>
+        <w:t xml:space="preserve"> to avoid duplicate</w:t>
+      </w:r>
+      <w:r>
+        <w:t xml:space="preserve"> declarations. </w:t>
       </w:r>
     </w:p>
     <w:p>
@@ -233,8 +427,21 @@
         <w:rPr>
           <w:i/>
         </w:rPr>
-        <w:t>Name, FileName</w:t>
-      </w:r>
+        <w:t xml:space="preserve">Name, </w:t>
+      </w:r>
+      <w:proofErr w:type="spellStart"/>
+      <w:r>
+        <w:rPr>
+          <w:i/>
+        </w:rPr>
+        <w:t>FileName</w:t>
+      </w:r>
+      <w:proofErr w:type="spellEnd"/>
+    </w:p>
+    <w:p>
+      <w:pPr>
+        <w:pStyle w:val="ListParagraph"/>
+      </w:pPr>
     </w:p>
     <w:p>
       <w:pPr>
@@ -251,6 +458,9 @@
     <w:p>
       <w:pPr>
         <w:ind w:left="720"/>
+        <w:rPr>
+          <w:i/>
+        </w:rPr>
       </w:pPr>
       <w:r>
         <w:t xml:space="preserve">Example: </w:t>
@@ -261,6 +471,11 @@
         </w:rPr>
         <w:t>name, filename</w:t>
       </w:r>
+    </w:p>
+    <w:p>
+      <w:pPr>
+        <w:ind w:left="720"/>
+      </w:pPr>
     </w:p>
     <w:p>
       <w:pPr>
@@ -293,6 +508,14 @@
     </w:p>
     <w:p>
       <w:pPr>
+        <w:ind w:left="720"/>
+        <w:rPr>
+          <w:i/>
+        </w:rPr>
+      </w:pPr>
+    </w:p>
+    <w:p>
+      <w:pPr>
         <w:pStyle w:val="ListParagraph"/>
         <w:numPr>
           <w:ilvl w:val="0"/>
@@ -308,11 +531,45 @@
         <w:ind w:left="720"/>
       </w:pPr>
       <w:r>
-        <w:t>Example: getName( ), computeArea( )</w:t>
-      </w:r>
-      <w:r>
-        <w:t>, setName( )</w:t>
-      </w:r>
+        <w:t xml:space="preserve">Example: </w:t>
+      </w:r>
+      <w:proofErr w:type="spellStart"/>
+      <w:r>
+        <w:t>getName</w:t>
+      </w:r>
+      <w:proofErr w:type="spellEnd"/>
+      <w:proofErr w:type="gramStart"/>
+      <w:r>
+        <w:t>( )</w:t>
+      </w:r>
+      <w:proofErr w:type="gramEnd"/>
+      <w:r>
+        <w:t xml:space="preserve">, </w:t>
+      </w:r>
+      <w:proofErr w:type="spellStart"/>
+      <w:r>
+        <w:t>computeArea</w:t>
+      </w:r>
+      <w:proofErr w:type="spellEnd"/>
+      <w:r>
+        <w:t>( )</w:t>
+      </w:r>
+      <w:r>
+        <w:t xml:space="preserve">, </w:t>
+      </w:r>
+      <w:proofErr w:type="spellStart"/>
+      <w:r>
+        <w:t>setName</w:t>
+      </w:r>
+      <w:proofErr w:type="spellEnd"/>
+      <w:r>
+        <w:t>( )</w:t>
+      </w:r>
+    </w:p>
+    <w:p>
+      <w:pPr>
+        <w:ind w:left="720"/>
+      </w:pPr>
     </w:p>
     <w:p>
       <w:pPr>
@@ -329,7 +586,19 @@
         <w:t xml:space="preserve"> of classes should begin with an uppercase letter.</w:t>
       </w:r>
     </w:p>
-    <w:p/>
+    <w:p>
+      <w:pPr>
+        <w:ind w:left="720"/>
+      </w:pPr>
+      <w:r>
+        <w:t xml:space="preserve">Example: Class </w:t>
+      </w:r>
+      <w:proofErr w:type="spellStart"/>
+      <w:r>
+        <w:t>MyClass</w:t>
+      </w:r>
+      <w:proofErr w:type="spellEnd"/>
+    </w:p>
     <w:p/>
     <w:p>
       <w:pPr>
@@ -349,8 +618,19 @@
         </w:numPr>
       </w:pPr>
       <w:r>
-        <w:t>Variables must be initialized where they are declared.</w:t>
-      </w:r>
+        <w:t xml:space="preserve">Variables must be initialized </w:t>
+      </w:r>
+      <w:r>
+        <w:t>upon declaration</w:t>
+      </w:r>
+      <w:r>
+        <w:t>.</w:t>
+      </w:r>
+    </w:p>
+    <w:p>
+      <w:pPr>
+        <w:pStyle w:val="ListParagraph"/>
+      </w:pPr>
     </w:p>
     <w:p>
       <w:pPr>
@@ -361,9 +641,16 @@
         </w:numPr>
       </w:pPr>
       <w:r>
-        <w:t>Variables must not have dual meaning.</w:t>
-      </w:r>
-    </w:p>
+        <w:t xml:space="preserve">Variable names must be </w:t>
+      </w:r>
+      <w:r>
+        <w:t xml:space="preserve">clear and </w:t>
+      </w:r>
+      <w:r>
+        <w:t>meaningful.</w:t>
+      </w:r>
+    </w:p>
+    <w:p/>
     <w:p>
       <w:pPr>
         <w:pStyle w:val="ListParagraph"/>
@@ -373,9 +660,10 @@
         </w:numPr>
       </w:pPr>
       <w:r>
-        <w:t>Variable names must be meaningful.</w:t>
-      </w:r>
-    </w:p>
+        <w:t>Use of global variables is not permitted; in C++ there is no need for global variables.</w:t>
+      </w:r>
+    </w:p>
+    <w:p/>
     <w:p>
       <w:pPr>
         <w:pStyle w:val="ListParagraph"/>
@@ -385,18 +673,6 @@
         </w:numPr>
       </w:pPr>
       <w:r>
-        <w:t>Use of global variables is not permitted; in C++ there is no need for global variables.</w:t>
-      </w:r>
-    </w:p>
-    <w:p>
-      <w:pPr>
-        <w:pStyle w:val="ListParagraph"/>
-        <w:numPr>
-          <w:ilvl w:val="0"/>
-          <w:numId w:val="3"/>
-        </w:numPr>
-      </w:pPr>
-      <w:r>
         <w:t>Class variables must always be declared as private members.</w:t>
       </w:r>
     </w:p>
@@ -415,10 +691,22 @@
         <w:t xml:space="preserve">Functions should be kept as small as possible. </w:t>
       </w:r>
       <w:r>
-        <w:t xml:space="preserve">When a function reaches roughly 40 lines </w:t>
-      </w:r>
-      <w:r>
-        <w:t xml:space="preserve">look at separating </w:t>
+        <w:t>If a function exceeds approximately</w:t>
+      </w:r>
+      <w:r>
+        <w:t xml:space="preserve"> 40 lines</w:t>
+      </w:r>
+      <w:r>
+        <w:t>,</w:t>
+      </w:r>
+      <w:r>
+        <w:t xml:space="preserve"> </w:t>
+      </w:r>
+      <w:r>
+        <w:t>consider</w:t>
+      </w:r>
+      <w:r>
+        <w:t xml:space="preserve"> separating </w:t>
       </w:r>
       <w:r>
         <w:t>it into smaller parts.</w:t>
@@ -426,7 +714,7 @@
     </w:p>
     <w:p>
       <w:r>
-        <w:t>However t</w:t>
+        <w:t>T</w:t>
       </w:r>
       <w:r>
         <w:t xml:space="preserve">here is no </w:t>
@@ -435,10 +723,34 @@
         <w:t xml:space="preserve">hard </w:t>
       </w:r>
       <w:r>
-        <w:t>limit to the size of a function, it is unavoidable at times for a function to grow in size this can be acceptable if there is no</w:t>
-      </w:r>
-      <w:r>
-        <w:t xml:space="preserve"> alternative method of breaking it into smaller parts.</w:t>
+        <w:t xml:space="preserve">limit to the size of a function, </w:t>
+      </w:r>
+      <w:r>
+        <w:t>as</w:t>
+      </w:r>
+      <w:r>
+        <w:t xml:space="preserve"> at times it is unavoidable that</w:t>
+      </w:r>
+      <w:r>
+        <w:t xml:space="preserve"> a function </w:t>
+      </w:r>
+      <w:r>
+        <w:t>grow in size</w:t>
+      </w:r>
+      <w:r>
+        <w:t>-</w:t>
+      </w:r>
+      <w:r>
+        <w:t xml:space="preserve"> this can be acceptable if there is no</w:t>
+      </w:r>
+      <w:r>
+        <w:t xml:space="preserve"> alternative method of </w:t>
+      </w:r>
+      <w:r>
+        <w:t>reducing</w:t>
+      </w:r>
+      <w:r>
+        <w:t xml:space="preserve"> it into smaller parts.</w:t>
       </w:r>
     </w:p>
     <w:p>
@@ -462,10 +774,22 @@
     </w:p>
     <w:p>
       <w:r>
-        <w:t>The bracing style must fol</w:t>
-      </w:r>
-      <w:r>
-        <w:t>low the style of where the opening</w:t>
+        <w:t xml:space="preserve">The bracing </w:t>
+      </w:r>
+      <w:r>
+        <w:t>must fol</w:t>
+      </w:r>
+      <w:r>
+        <w:t xml:space="preserve">low the style </w:t>
+      </w:r>
+      <w:r>
+        <w:t>where</w:t>
+      </w:r>
+      <w:r>
+        <w:t>by</w:t>
+      </w:r>
+      <w:r>
+        <w:t xml:space="preserve"> the opening</w:t>
       </w:r>
       <w:r>
         <w:t xml:space="preserve"> brace begins on the same line of the state</w:t>
@@ -491,7 +815,14 @@
       </w:r>
       <w:r>
         <w:tab/>
-        <w:t>a = b;</w:t>
+      </w:r>
+      <w:proofErr w:type="gramStart"/>
+      <w:r>
+        <w:t>a</w:t>
+      </w:r>
+      <w:proofErr w:type="gramEnd"/>
+      <w:r>
+        <w:t xml:space="preserve"> = b;</w:t>
       </w:r>
     </w:p>
     <w:p>
@@ -502,15 +833,23 @@
     </w:p>
     <w:p>
       <w:r>
-        <w:br w:type="page"/>
-      </w:r>
-    </w:p>
-    <w:p>
-      <w:r>
-        <w:t>Classes must follow the same format for bracing, the opening brace begins on the same line of the class and the closing brace is on a new line.</w:t>
-      </w:r>
-    </w:p>
-    <w:p>
+        <w:t xml:space="preserve">Classes must follow the same format for bracing, </w:t>
+      </w:r>
+      <w:r>
+        <w:t>with the opening brace</w:t>
+      </w:r>
+      <w:r>
+        <w:t xml:space="preserve"> on the same line of the class </w:t>
+      </w:r>
+      <w:r>
+        <w:t xml:space="preserve">name and the closing brace </w:t>
+      </w:r>
+      <w:r>
+        <w:t>on a new line.</w:t>
+      </w:r>
+      <w:r>
+        <w:t xml:space="preserve"> </w:t>
+      </w:r>
       <w:r>
         <w:t xml:space="preserve">The labels for </w:t>
       </w:r>
@@ -541,13 +880,28 @@
     <w:p>
       <w:r>
         <w:tab/>
-        <w:t>Class MyClass {</w:t>
+        <w:t xml:space="preserve">Class </w:t>
+      </w:r>
+      <w:proofErr w:type="spellStart"/>
+      <w:r>
+        <w:t>MyClass</w:t>
+      </w:r>
+      <w:proofErr w:type="spellEnd"/>
+      <w:r>
+        <w:t xml:space="preserve"> {</w:t>
       </w:r>
     </w:p>
     <w:p>
       <w:r>
         <w:tab/>
-        <w:t>public:</w:t>
+      </w:r>
+      <w:proofErr w:type="gramStart"/>
+      <w:r>
+        <w:t>public</w:t>
+      </w:r>
+      <w:proofErr w:type="gramEnd"/>
+      <w:r>
+        <w:t>:</w:t>
       </w:r>
     </w:p>
     <w:p>
@@ -556,7 +910,19 @@
       </w:r>
       <w:r>
         <w:tab/>
-        <w:t>MyClass( );  // Constructor.</w:t>
+      </w:r>
+      <w:proofErr w:type="spellStart"/>
+      <w:r>
+        <w:t>MyClass</w:t>
+      </w:r>
+      <w:proofErr w:type="spellEnd"/>
+      <w:proofErr w:type="gramStart"/>
+      <w:r>
+        <w:t>( )</w:t>
+      </w:r>
+      <w:proofErr w:type="gramEnd"/>
+      <w:r>
+        <w:t>;  // Constructor.</w:t>
       </w:r>
     </w:p>
     <w:p>
@@ -565,7 +931,20 @@
       </w:r>
       <w:r>
         <w:tab/>
-        <w:t>~MyClass( );  // Destructor.</w:t>
+        <w:t>~</w:t>
+      </w:r>
+      <w:proofErr w:type="spellStart"/>
+      <w:r>
+        <w:t>MyClass</w:t>
+      </w:r>
+      <w:proofErr w:type="spellEnd"/>
+      <w:proofErr w:type="gramStart"/>
+      <w:r>
+        <w:t>( )</w:t>
+      </w:r>
+      <w:proofErr w:type="gramEnd"/>
+      <w:r>
+        <w:t>;  // Destructor.</w:t>
       </w:r>
     </w:p>
     <w:p>
@@ -574,13 +953,35 @@
       </w:r>
       <w:r>
         <w:tab/>
-        <w:t>void myMethod ( );</w:t>
+      </w:r>
+      <w:proofErr w:type="gramStart"/>
+      <w:r>
+        <w:t>void</w:t>
+      </w:r>
+      <w:proofErr w:type="gramEnd"/>
+      <w:r>
+        <w:t xml:space="preserve"> </w:t>
+      </w:r>
+      <w:proofErr w:type="spellStart"/>
+      <w:r>
+        <w:t>myMethod</w:t>
+      </w:r>
+      <w:proofErr w:type="spellEnd"/>
+      <w:r>
+        <w:t xml:space="preserve"> ( );</w:t>
       </w:r>
     </w:p>
     <w:p>
       <w:r>
         <w:tab/>
-        <w:t>private:</w:t>
+      </w:r>
+      <w:proofErr w:type="gramStart"/>
+      <w:r>
+        <w:t>private</w:t>
+      </w:r>
+      <w:proofErr w:type="gramEnd"/>
+      <w:r>
+        <w:t>:</w:t>
       </w:r>
     </w:p>
     <w:p>
@@ -589,7 +990,16 @@
       </w:r>
       <w:r>
         <w:tab/>
-        <w:t>int year;</w:t>
+      </w:r>
+      <w:proofErr w:type="spellStart"/>
+      <w:proofErr w:type="gramStart"/>
+      <w:r>
+        <w:t>int</w:t>
+      </w:r>
+      <w:proofErr w:type="spellEnd"/>
+      <w:proofErr w:type="gramEnd"/>
+      <w:r>
+        <w:t xml:space="preserve"> year;</w:t>
       </w:r>
     </w:p>
     <w:p>
@@ -599,6 +1009,11 @@
       <w:r>
         <w:t>};</w:t>
       </w:r>
+    </w:p>
+    <w:p>
+      <w:pPr>
+        <w:ind w:firstLine="720"/>
+      </w:pPr>
       <w:r>
         <w:tab/>
       </w:r>
@@ -607,16 +1022,17 @@
       </w:r>
     </w:p>
     <w:p>
+      <w:r>
+        <w:t>One exception to this bracing style is permitted- inline functions may have their closing brace on the same line as their opening brace.</w:t>
+      </w:r>
+    </w:p>
+    <w:p/>
+    <w:p>
       <w:pPr>
         <w:pStyle w:val="Heading2"/>
       </w:pPr>
-    </w:p>
-    <w:p>
-      <w:pPr>
-        <w:pStyle w:val="Heading2"/>
-      </w:pPr>
-      <w:r>
-        <w:t>Commenting Your Work</w:t>
+      <w:r>
+        <w:t>Code Comments</w:t>
       </w:r>
     </w:p>
     <w:p/>
@@ -627,33 +1043,81 @@
     </w:p>
     <w:p>
       <w:r>
-        <w:t xml:space="preserve">It is preferable that if the code is too complex to understand that it should be re-written. </w:t>
-      </w:r>
-    </w:p>
-    <w:p>
+        <w:t>It is preferable that if the code is too compl</w:t>
+      </w:r>
+      <w:r>
+        <w:t xml:space="preserve">ex to understand that it </w:t>
+      </w:r>
+      <w:r>
+        <w:t xml:space="preserve">be re-written. </w:t>
+      </w:r>
       <w:r>
         <w:t>Single line “//” c</w:t>
       </w:r>
       <w:r>
-        <w:t>ommenting is to be used even for multi line commenting.</w:t>
-      </w:r>
-    </w:p>
-    <w:p>
+        <w:t>ommenting is to be use</w:t>
+      </w:r>
+      <w:r>
+        <w:t>d, even for multi-line comments</w:t>
+      </w:r>
+      <w:r>
+        <w:t>.</w:t>
+      </w:r>
+      <w:r>
+        <w:t xml:space="preserve"> </w:t>
+      </w:r>
       <w:r>
         <w:t xml:space="preserve">Comments must </w:t>
       </w:r>
       <w:r>
-        <w:t xml:space="preserve">have a space after “//” and </w:t>
-      </w:r>
-      <w:r>
-        <w:t>start with upper case and end with a period.</w:t>
+        <w:t>include</w:t>
+      </w:r>
+      <w:r>
+        <w:t xml:space="preserve"> a space </w:t>
+      </w:r>
+      <w:r>
+        <w:t xml:space="preserve">immediately </w:t>
+      </w:r>
+      <w:r>
+        <w:t xml:space="preserve">after “//”, </w:t>
+      </w:r>
+      <w:r>
+        <w:t xml:space="preserve">and </w:t>
+      </w:r>
+      <w:r>
+        <w:t xml:space="preserve">should </w:t>
+      </w:r>
+      <w:r>
+        <w:t>start with an u</w:t>
+      </w:r>
+      <w:r>
+        <w:t xml:space="preserve">pper case </w:t>
+      </w:r>
+      <w:r>
+        <w:t xml:space="preserve">character and end with a period, as in </w:t>
+      </w:r>
+      <w:proofErr w:type="gramStart"/>
+      <w:r>
+        <w:t>standard</w:t>
+      </w:r>
+      <w:proofErr w:type="gramEnd"/>
+      <w:r>
+        <w:t xml:space="preserve"> English.</w:t>
       </w:r>
     </w:p>
     <w:p/>
     <w:p>
       <w:r>
-        <w:t>Block commenting “/* */” should be used primarily for commenting out sections of code for debugging purposes.</w:t>
-      </w:r>
+        <w:t xml:space="preserve">Block commenting “/* */” should </w:t>
+      </w:r>
+      <w:r>
+        <w:t xml:space="preserve">only </w:t>
+      </w:r>
+      <w:r>
+        <w:t>be used for commenting out sections of code for debugging purposes.</w:t>
+      </w:r>
+      <w:bookmarkStart w:id="0" w:name="_GoBack"/>
+      <w:bookmarkEnd w:id="0"/>
     </w:p>
     <w:p/>
     <w:sectPr>
@@ -1811,7 +2275,7 @@
 </file>
 
 <file path=customXml/itemProps1.xml><?xml version="1.0" encoding="utf-8"?>
-<ds:datastoreItem xmlns:ds="http://schemas.openxmlformats.org/officeDocument/2006/customXml" ds:itemID="{790B4E2B-4B6A-3D4A-BF51-B648BE53DA4B}">
+<ds:datastoreItem xmlns:ds="http://schemas.openxmlformats.org/officeDocument/2006/customXml" ds:itemID="{D14D8A38-3C3E-524B-A40A-522422D37C5A}">
   <ds:schemaRefs>
     <ds:schemaRef ds:uri="http://schemas.openxmlformats.org/officeDocument/2006/bibliography"/>
   </ds:schemaRefs>

</xml_diff>

<commit_message>
Added to coding style
Added the exceptional beauty of doom 3’s source code.
</commit_message>
<xml_diff>
--- a/Documents/Coding StyleV2.docx
+++ b/Documents/Coding StyleV2.docx
@@ -7,6 +7,34 @@
         <w:pStyle w:val="Heading1"/>
       </w:pPr>
       <w:r>
+        <w:t>An Ode to Code</w:t>
+      </w:r>
+      <w:r>
+        <w:rPr>
+          <w:rStyle w:val="EndnoteReference"/>
+        </w:rPr>
+        <w:endnoteReference w:id="1"/>
+      </w:r>
+    </w:p>
+    <w:p/>
+    <w:p>
+      <w:r>
+        <w:t xml:space="preserve">Our reasoning for creating a coding style document is to have consistency across our project since multiple programmers will develop it. A good article describing the benefits of coding style is written by Shawn McGrath and how he went on a search to find how large programs deal with organizing hundreds of thousands of lines of code. He found one such company </w:t>
+      </w:r>
+      <w:proofErr w:type="spellStart"/>
+      <w:r>
+        <w:t>idSoftware</w:t>
+      </w:r>
+      <w:proofErr w:type="spellEnd"/>
+      <w:r>
+        <w:t>.</w:t>
+      </w:r>
+    </w:p>
+    <w:p>
+      <w:pPr>
+        <w:pStyle w:val="Heading1"/>
+      </w:pPr>
+      <w:r>
         <w:t>Coding Style</w:t>
       </w:r>
     </w:p>
@@ -366,6 +394,11 @@
       <w:pPr>
         <w:pStyle w:val="Heading2"/>
       </w:pPr>
+    </w:p>
+    <w:p>
+      <w:pPr>
+        <w:pStyle w:val="Heading2"/>
+      </w:pPr>
       <w:r>
         <w:t>The #define Guard</w:t>
       </w:r>
@@ -393,21 +426,11 @@
         <w:t>PROJECT&gt;_&lt;PATH&gt;_&lt;FILE&gt;_H_</w:t>
       </w:r>
     </w:p>
-    <w:p/>
     <w:p>
       <w:pPr>
         <w:pStyle w:val="Heading2"/>
       </w:pPr>
       <w:r>
-        <w:br w:type="page"/>
-      </w:r>
-    </w:p>
-    <w:p>
-      <w:pPr>
-        <w:pStyle w:val="Heading2"/>
-      </w:pPr>
-      <w:r>
-        <w:lastRenderedPageBreak/>
         <w:t>Naming Conventions</w:t>
       </w:r>
     </w:p>
@@ -762,6 +785,11 @@
       <w:pPr>
         <w:pStyle w:val="Heading2"/>
       </w:pPr>
+    </w:p>
+    <w:p>
+      <w:pPr>
+        <w:pStyle w:val="Heading2"/>
+      </w:pPr>
       <w:r>
         <w:t>Tabs, Spacing and Indentation</w:t>
       </w:r>
@@ -811,6 +839,7 @@
     </w:p>
     <w:p>
       <w:r>
+        <w:lastRenderedPageBreak/>
         <w:tab/>
       </w:r>
       <w:r>
@@ -1116,10 +1145,22 @@
       <w:r>
         <w:t>be used for commenting out sections of code for debugging purposes.</w:t>
       </w:r>
+    </w:p>
+    <w:p>
+      <w:r>
+        <w:br w:type="page"/>
+      </w:r>
+    </w:p>
+    <w:p>
+      <w:pPr>
+        <w:pStyle w:val="Heading1"/>
+      </w:pPr>
+      <w:r>
+        <w:t>References</w:t>
+      </w:r>
       <w:bookmarkStart w:id="0" w:name="_GoBack"/>
       <w:bookmarkEnd w:id="0"/>
     </w:p>
-    <w:p/>
     <w:sectPr>
       <w:pgSz w:w="11900" w:h="16840"/>
       <w:pgMar w:top="1440" w:right="1800" w:bottom="1440" w:left="1800" w:header="708" w:footer="708" w:gutter="0"/>
@@ -1128,6 +1169,71 @@
     </w:sectPr>
   </w:body>
 </w:document>
+</file>
+
+<file path=word/endnotes.xml><?xml version="1.0" encoding="utf-8"?>
+<w:endnotes xmlns:wpc="http://schemas.microsoft.com/office/word/2010/wordprocessingCanvas" xmlns:mo="http://schemas.microsoft.com/office/mac/office/2008/main" xmlns:mc="http://schemas.openxmlformats.org/markup-compatibility/2006" xmlns:mv="urn:schemas-microsoft-com:mac:vml" xmlns:o="urn:schemas-microsoft-com:office:office" xmlns:r="http://schemas.openxmlformats.org/officeDocument/2006/relationships" xmlns:m="http://schemas.openxmlformats.org/officeDocument/2006/math" xmlns:v="urn:schemas-microsoft-com:vml" xmlns:wp14="http://schemas.microsoft.com/office/word/2010/wordprocessingDrawing" xmlns:wp="http://schemas.openxmlformats.org/drawingml/2006/wordprocessingDrawing" xmlns:w10="urn:schemas-microsoft-com:office:word" xmlns:w="http://schemas.openxmlformats.org/wordprocessingml/2006/main" xmlns:w14="http://schemas.microsoft.com/office/word/2010/wordml" xmlns:wpg="http://schemas.microsoft.com/office/word/2010/wordprocessingGroup" xmlns:wpi="http://schemas.microsoft.com/office/word/2010/wordprocessingInk" xmlns:wne="http://schemas.microsoft.com/office/word/2006/wordml" xmlns:wps="http://schemas.microsoft.com/office/word/2010/wordprocessingShape" mc:Ignorable="w14 wp14">
+  <w:endnote w:type="separator" w:id="-1">
+    <w:p>
+      <w:r>
+        <w:separator/>
+      </w:r>
+    </w:p>
+  </w:endnote>
+  <w:endnote w:type="continuationSeparator" w:id="0">
+    <w:p>
+      <w:r>
+        <w:continuationSeparator/>
+      </w:r>
+    </w:p>
+  </w:endnote>
+  <w:endnote w:id="1">
+    <w:p>
+      <w:pPr>
+        <w:pStyle w:val="EndnoteText"/>
+      </w:pPr>
+      <w:r>
+        <w:rPr>
+          <w:rStyle w:val="EndnoteReference"/>
+        </w:rPr>
+        <w:endnoteRef/>
+      </w:r>
+      <w:r>
+        <w:t xml:space="preserve"> McGrath Shawn (2013) The Exceptional Beauty of Doom 3’s Source Code, [Internet]. Available at </w:t>
+      </w:r>
+      <w:hyperlink r:id="rId1" w:history="1">
+        <w:r>
+          <w:rPr>
+            <w:rStyle w:val="Hyperlink"/>
+          </w:rPr>
+          <w:t>http://kotaku.com/5975610/the-exceptional-beauty-of-doom-3s-source-code</w:t>
+        </w:r>
+      </w:hyperlink>
+      <w:r>
+        <w:t xml:space="preserve"> viewed 22 May 2015.</w:t>
+      </w:r>
+    </w:p>
+  </w:endnote>
+</w:endnotes>
+</file>
+
+<file path=word/footnotes.xml><?xml version="1.0" encoding="utf-8"?>
+<w:footnotes xmlns:wpc="http://schemas.microsoft.com/office/word/2010/wordprocessingCanvas" xmlns:mo="http://schemas.microsoft.com/office/mac/office/2008/main" xmlns:mc="http://schemas.openxmlformats.org/markup-compatibility/2006" xmlns:mv="urn:schemas-microsoft-com:mac:vml" xmlns:o="urn:schemas-microsoft-com:office:office" xmlns:r="http://schemas.openxmlformats.org/officeDocument/2006/relationships" xmlns:m="http://schemas.openxmlformats.org/officeDocument/2006/math" xmlns:v="urn:schemas-microsoft-com:vml" xmlns:wp14="http://schemas.microsoft.com/office/word/2010/wordprocessingDrawing" xmlns:wp="http://schemas.openxmlformats.org/drawingml/2006/wordprocessingDrawing" xmlns:w10="urn:schemas-microsoft-com:office:word" xmlns:w="http://schemas.openxmlformats.org/wordprocessingml/2006/main" xmlns:w14="http://schemas.microsoft.com/office/word/2010/wordml" xmlns:wpg="http://schemas.microsoft.com/office/word/2010/wordprocessingGroup" xmlns:wpi="http://schemas.microsoft.com/office/word/2010/wordprocessingInk" xmlns:wne="http://schemas.microsoft.com/office/word/2006/wordml" xmlns:wps="http://schemas.microsoft.com/office/word/2010/wordprocessingShape" mc:Ignorable="w14 wp14">
+  <w:footnote w:type="separator" w:id="-1">
+    <w:p>
+      <w:r>
+        <w:separator/>
+      </w:r>
+    </w:p>
+  </w:footnote>
+  <w:footnote w:type="continuationSeparator" w:id="0">
+    <w:p>
+      <w:r>
+        <w:continuationSeparator/>
+      </w:r>
+    </w:p>
+  </w:footnote>
+</w:footnotes>
 </file>
 
 <file path=word/numbering.xml><?xml version="1.0" encoding="utf-8"?>
@@ -1673,6 +1779,69 @@
       <w:contextualSpacing/>
     </w:pPr>
   </w:style>
+  <w:style w:type="paragraph" w:styleId="BalloonText">
+    <w:name w:val="Balloon Text"/>
+    <w:basedOn w:val="Normal"/>
+    <w:link w:val="BalloonTextChar"/>
+    <w:uiPriority w:val="99"/>
+    <w:semiHidden/>
+    <w:unhideWhenUsed/>
+    <w:rsid w:val="0036000D"/>
+    <w:rPr>
+      <w:rFonts w:ascii="Lucida Grande" w:hAnsi="Lucida Grande" w:cs="Lucida Grande"/>
+      <w:sz w:val="18"/>
+      <w:szCs w:val="18"/>
+    </w:rPr>
+  </w:style>
+  <w:style w:type="character" w:customStyle="1" w:styleId="BalloonTextChar">
+    <w:name w:val="Balloon Text Char"/>
+    <w:basedOn w:val="DefaultParagraphFont"/>
+    <w:link w:val="BalloonText"/>
+    <w:uiPriority w:val="99"/>
+    <w:semiHidden/>
+    <w:rsid w:val="0036000D"/>
+    <w:rPr>
+      <w:rFonts w:ascii="Lucida Grande" w:hAnsi="Lucida Grande" w:cs="Lucida Grande"/>
+      <w:sz w:val="18"/>
+      <w:szCs w:val="18"/>
+    </w:rPr>
+  </w:style>
+  <w:style w:type="paragraph" w:styleId="EndnoteText">
+    <w:name w:val="endnote text"/>
+    <w:basedOn w:val="Normal"/>
+    <w:link w:val="EndnoteTextChar"/>
+    <w:uiPriority w:val="99"/>
+    <w:unhideWhenUsed/>
+    <w:rsid w:val="0036000D"/>
+  </w:style>
+  <w:style w:type="character" w:customStyle="1" w:styleId="EndnoteTextChar">
+    <w:name w:val="Endnote Text Char"/>
+    <w:basedOn w:val="DefaultParagraphFont"/>
+    <w:link w:val="EndnoteText"/>
+    <w:uiPriority w:val="99"/>
+    <w:rsid w:val="0036000D"/>
+  </w:style>
+  <w:style w:type="character" w:styleId="EndnoteReference">
+    <w:name w:val="endnote reference"/>
+    <w:basedOn w:val="DefaultParagraphFont"/>
+    <w:uiPriority w:val="99"/>
+    <w:unhideWhenUsed/>
+    <w:rsid w:val="0036000D"/>
+    <w:rPr>
+      <w:vertAlign w:val="superscript"/>
+    </w:rPr>
+  </w:style>
+  <w:style w:type="character" w:styleId="Hyperlink">
+    <w:name w:val="Hyperlink"/>
+    <w:basedOn w:val="DefaultParagraphFont"/>
+    <w:uiPriority w:val="99"/>
+    <w:unhideWhenUsed/>
+    <w:rsid w:val="0036000D"/>
+    <w:rPr>
+      <w:color w:val="0000FF" w:themeColor="hyperlink"/>
+      <w:u w:val="single"/>
+    </w:rPr>
+  </w:style>
 </w:styles>
 </file>
 
@@ -1946,6 +2115,69 @@
       <w:ind w:left="720"/>
       <w:contextualSpacing/>
     </w:pPr>
+  </w:style>
+  <w:style w:type="paragraph" w:styleId="BalloonText">
+    <w:name w:val="Balloon Text"/>
+    <w:basedOn w:val="Normal"/>
+    <w:link w:val="BalloonTextChar"/>
+    <w:uiPriority w:val="99"/>
+    <w:semiHidden/>
+    <w:unhideWhenUsed/>
+    <w:rsid w:val="0036000D"/>
+    <w:rPr>
+      <w:rFonts w:ascii="Lucida Grande" w:hAnsi="Lucida Grande" w:cs="Lucida Grande"/>
+      <w:sz w:val="18"/>
+      <w:szCs w:val="18"/>
+    </w:rPr>
+  </w:style>
+  <w:style w:type="character" w:customStyle="1" w:styleId="BalloonTextChar">
+    <w:name w:val="Balloon Text Char"/>
+    <w:basedOn w:val="DefaultParagraphFont"/>
+    <w:link w:val="BalloonText"/>
+    <w:uiPriority w:val="99"/>
+    <w:semiHidden/>
+    <w:rsid w:val="0036000D"/>
+    <w:rPr>
+      <w:rFonts w:ascii="Lucida Grande" w:hAnsi="Lucida Grande" w:cs="Lucida Grande"/>
+      <w:sz w:val="18"/>
+      <w:szCs w:val="18"/>
+    </w:rPr>
+  </w:style>
+  <w:style w:type="paragraph" w:styleId="EndnoteText">
+    <w:name w:val="endnote text"/>
+    <w:basedOn w:val="Normal"/>
+    <w:link w:val="EndnoteTextChar"/>
+    <w:uiPriority w:val="99"/>
+    <w:unhideWhenUsed/>
+    <w:rsid w:val="0036000D"/>
+  </w:style>
+  <w:style w:type="character" w:customStyle="1" w:styleId="EndnoteTextChar">
+    <w:name w:val="Endnote Text Char"/>
+    <w:basedOn w:val="DefaultParagraphFont"/>
+    <w:link w:val="EndnoteText"/>
+    <w:uiPriority w:val="99"/>
+    <w:rsid w:val="0036000D"/>
+  </w:style>
+  <w:style w:type="character" w:styleId="EndnoteReference">
+    <w:name w:val="endnote reference"/>
+    <w:basedOn w:val="DefaultParagraphFont"/>
+    <w:uiPriority w:val="99"/>
+    <w:unhideWhenUsed/>
+    <w:rsid w:val="0036000D"/>
+    <w:rPr>
+      <w:vertAlign w:val="superscript"/>
+    </w:rPr>
+  </w:style>
+  <w:style w:type="character" w:styleId="Hyperlink">
+    <w:name w:val="Hyperlink"/>
+    <w:basedOn w:val="DefaultParagraphFont"/>
+    <w:uiPriority w:val="99"/>
+    <w:unhideWhenUsed/>
+    <w:rsid w:val="0036000D"/>
+    <w:rPr>
+      <w:color w:val="0000FF" w:themeColor="hyperlink"/>
+      <w:u w:val="single"/>
+    </w:rPr>
   </w:style>
 </w:styles>
 </file>
@@ -2275,7 +2507,7 @@
 </file>
 
 <file path=customXml/itemProps1.xml><?xml version="1.0" encoding="utf-8"?>
-<ds:datastoreItem xmlns:ds="http://schemas.openxmlformats.org/officeDocument/2006/customXml" ds:itemID="{D14D8A38-3C3E-524B-A40A-522422D37C5A}">
+<ds:datastoreItem xmlns:ds="http://schemas.openxmlformats.org/officeDocument/2006/customXml" ds:itemID="{90A80D3E-6110-7042-B2B1-7ED42DF62860}">
   <ds:schemaRefs>
     <ds:schemaRef ds:uri="http://schemas.openxmlformats.org/officeDocument/2006/bibliography"/>
   </ds:schemaRefs>

</xml_diff>

<commit_message>
Rebuild Repo + added RiverCrossing
As the title suggests
</commit_message>
<xml_diff>
--- a/Documents/Coding StyleV2.docx
+++ b/Documents/Coding StyleV2.docx
@@ -7,34 +7,6 @@
         <w:pStyle w:val="Heading1"/>
       </w:pPr>
       <w:r>
-        <w:t>An Ode to Code</w:t>
-      </w:r>
-      <w:r>
-        <w:rPr>
-          <w:rStyle w:val="EndnoteReference"/>
-        </w:rPr>
-        <w:endnoteReference w:id="1"/>
-      </w:r>
-    </w:p>
-    <w:p/>
-    <w:p>
-      <w:r>
-        <w:t xml:space="preserve">Our reasoning for creating a coding style document is to have consistency across our project since multiple programmers will develop it. A good article describing the benefits of coding style is written by Shawn McGrath and how he went on a search to find how large programs deal with organizing hundreds of thousands of lines of code. He found one such company </w:t>
-      </w:r>
-      <w:proofErr w:type="spellStart"/>
-      <w:r>
-        <w:t>idSoftware</w:t>
-      </w:r>
-      <w:proofErr w:type="spellEnd"/>
-      <w:r>
-        <w:t>.</w:t>
-      </w:r>
-    </w:p>
-    <w:p>
-      <w:pPr>
-        <w:pStyle w:val="Heading1"/>
-      </w:pPr>
-      <w:r>
         <w:t>Coding Style</w:t>
       </w:r>
     </w:p>
@@ -92,15 +64,7 @@
     <w:p/>
     <w:p>
       <w:r>
-        <w:t>Every .</w:t>
-      </w:r>
-      <w:proofErr w:type="spellStart"/>
-      <w:r>
-        <w:t>cpp</w:t>
-      </w:r>
-      <w:proofErr w:type="spellEnd"/>
-      <w:r>
-        <w:t xml:space="preserve"> file should have an associated .h file. Files should be saved in the same direct</w:t>
+        <w:t>Every .cpp file should have an associated .h file. Files should be saved in the same direct</w:t>
       </w:r>
       <w:r>
         <w:t>ory. An exception to this is</w:t>
@@ -133,40 +97,200 @@
         <w:t xml:space="preserve"> in one place. Every </w:t>
       </w:r>
       <w:r>
-        <w:t>.</w:t>
-      </w:r>
-      <w:proofErr w:type="spellStart"/>
-      <w:r>
-        <w:t>cpp</w:t>
-      </w:r>
-      <w:proofErr w:type="spellEnd"/>
-      <w:r>
-        <w:t xml:space="preserve"> file will only need to contain</w:t>
+        <w:t>.cpp file will only need to contain</w:t>
+      </w:r>
+      <w:r>
+        <w:t>:</w:t>
+      </w:r>
+    </w:p>
+    <w:p/>
+    <w:p>
+      <w:pPr>
+        <w:ind w:firstLine="720"/>
+      </w:pPr>
+      <w:r>
+        <w:rPr>
+          <w:rFonts w:ascii="Menlo Regular" w:hAnsi="Menlo Regular" w:cs="Menlo Regular"/>
+          <w:color w:val="AA0D91"/>
+          <w:sz w:val="22"/>
+        </w:rPr>
+        <w:t>#include “</w:t>
+      </w:r>
+      <w:r>
+        <w:rPr>
+          <w:rFonts w:ascii="Menlo Regular" w:hAnsi="Menlo Regular" w:cs="Menlo Regular"/>
+          <w:color w:val="AA0C91"/>
+          <w:sz w:val="22"/>
+        </w:rPr>
+        <w:t>ResourcePath</w:t>
+      </w:r>
+      <w:r>
+        <w:rPr>
+          <w:rFonts w:ascii="Menlo Regular" w:hAnsi="Menlo Regular" w:cs="Menlo Regular"/>
+          <w:color w:val="AA0D91"/>
+          <w:sz w:val="22"/>
+        </w:rPr>
+        <w:t>.hpp”</w:t>
+      </w:r>
+    </w:p>
+    <w:p/>
+    <w:p>
+      <w:pPr>
+        <w:pStyle w:val="Heading2"/>
+      </w:pPr>
+      <w:r>
+        <w:t>Include Statements</w:t>
+      </w:r>
+    </w:p>
+    <w:p/>
+    <w:p>
+      <w:r>
+        <w:t>Include statements shoul</w:t>
+      </w:r>
+      <w:r>
+        <w:t xml:space="preserve">d be sorted and grouped </w:t>
+      </w:r>
+      <w:r>
+        <w:t>by their hierarchical position in the system</w:t>
+      </w:r>
+      <w:r>
+        <w:t>,</w:t>
+      </w:r>
+      <w:r>
+        <w:t xml:space="preserve"> with low lev</w:t>
+      </w:r>
+      <w:r>
+        <w:t>el files included first. A</w:t>
+      </w:r>
+      <w:r>
+        <w:t xml:space="preserve">n empty line </w:t>
+      </w:r>
+      <w:r>
+        <w:t xml:space="preserve">should be placed </w:t>
+      </w:r>
+      <w:r>
+        <w:t>between groups of include statements.</w:t>
       </w:r>
       <w:r>
         <w:t xml:space="preserve"> </w:t>
       </w:r>
-    </w:p>
-    <w:p>
-      <w:r>
-        <w:rPr>
-          <w:i/>
-        </w:rPr>
-        <w:t>#</w:t>
-      </w:r>
-      <w:proofErr w:type="gramStart"/>
-      <w:r>
-        <w:rPr>
-          <w:i/>
-        </w:rPr>
-        <w:t>include</w:t>
-      </w:r>
-      <w:proofErr w:type="gramEnd"/>
-      <w:r>
-        <w:rPr>
-          <w:i/>
-        </w:rPr>
-        <w:t xml:space="preserve"> “ResourcePath.hpp”.</w:t>
+      <w:r>
+        <w:t>Include statements should be located at the top of a file only.</w:t>
+      </w:r>
+    </w:p>
+    <w:p/>
+    <w:p>
+      <w:r>
+        <w:t>Example:</w:t>
+      </w:r>
+    </w:p>
+    <w:p/>
+    <w:p>
+      <w:pPr>
+        <w:ind w:firstLine="720"/>
+        <w:rPr>
+          <w:rFonts w:ascii="Menlo Regular" w:hAnsi="Menlo Regular" w:cs="Menlo Regular"/>
+          <w:color w:val="AA0C91"/>
+          <w:sz w:val="22"/>
+          <w:szCs w:val="22"/>
+        </w:rPr>
+      </w:pPr>
+      <w:r>
+        <w:rPr>
+          <w:rFonts w:ascii="Menlo Regular" w:hAnsi="Menlo Regular" w:cs="Menlo Regular"/>
+          <w:color w:val="AA0C91"/>
+          <w:sz w:val="22"/>
+          <w:szCs w:val="22"/>
+        </w:rPr>
+        <w:t>#include&lt;iostream&gt;</w:t>
+      </w:r>
+    </w:p>
+    <w:p>
+      <w:pPr>
+        <w:ind w:firstLine="720"/>
+        <w:rPr>
+          <w:rFonts w:ascii="Menlo Regular" w:hAnsi="Menlo Regular" w:cs="Menlo Regular"/>
+          <w:color w:val="AA0C91"/>
+          <w:sz w:val="22"/>
+          <w:szCs w:val="22"/>
+        </w:rPr>
+      </w:pPr>
+      <w:r>
+        <w:rPr>
+          <w:rFonts w:ascii="Menlo Regular" w:hAnsi="Menlo Regular" w:cs="Menlo Regular"/>
+          <w:color w:val="AA0C91"/>
+          <w:sz w:val="22"/>
+          <w:szCs w:val="22"/>
+        </w:rPr>
+        <w:t>#include&lt;fstream&gt;</w:t>
+      </w:r>
+    </w:p>
+    <w:p>
+      <w:pPr>
+        <w:rPr>
+          <w:rFonts w:ascii="Menlo Regular" w:hAnsi="Menlo Regular" w:cs="Menlo Regular"/>
+          <w:color w:val="AA0C91"/>
+          <w:sz w:val="22"/>
+          <w:szCs w:val="22"/>
+        </w:rPr>
+      </w:pPr>
+    </w:p>
+    <w:p>
+      <w:pPr>
+        <w:ind w:firstLine="720"/>
+        <w:rPr>
+          <w:rFonts w:ascii="Menlo Regular" w:hAnsi="Menlo Regular" w:cs="Menlo Regular"/>
+          <w:color w:val="AA0C91"/>
+          <w:sz w:val="22"/>
+          <w:szCs w:val="22"/>
+        </w:rPr>
+      </w:pPr>
+      <w:r>
+        <w:rPr>
+          <w:rFonts w:ascii="Menlo Regular" w:hAnsi="Menlo Regular" w:cs="Menlo Regular"/>
+          <w:color w:val="AA0C91"/>
+          <w:sz w:val="22"/>
+          <w:szCs w:val="22"/>
+        </w:rPr>
+        <w:t>#include&lt;cmath&gt;</w:t>
+      </w:r>
+    </w:p>
+    <w:p>
+      <w:pPr>
+        <w:ind w:firstLine="720"/>
+        <w:rPr>
+          <w:rFonts w:ascii="Menlo Regular" w:hAnsi="Menlo Regular" w:cs="Menlo Regular"/>
+          <w:color w:val="AA0C91"/>
+          <w:sz w:val="22"/>
+          <w:szCs w:val="22"/>
+        </w:rPr>
+      </w:pPr>
+      <w:r>
+        <w:rPr>
+          <w:rFonts w:ascii="Menlo Regular" w:hAnsi="Menlo Regular" w:cs="Menlo Regular"/>
+          <w:color w:val="AA0C91"/>
+          <w:sz w:val="22"/>
+          <w:szCs w:val="22"/>
+        </w:rPr>
+        <w:t>#include&lt;</w:t>
+      </w:r>
+      <w:r>
+        <w:rPr>
+          <w:rFonts w:ascii="Menlo Regular" w:hAnsi="Menlo Regular" w:cs="Menlo Regular"/>
+          <w:color w:val="AA0C91"/>
+          <w:sz w:val="22"/>
+          <w:szCs w:val="22"/>
+        </w:rPr>
+        <w:t>algorithm</w:t>
+      </w:r>
+      <w:r>
+        <w:rPr>
+          <w:rFonts w:ascii="Menlo Regular" w:hAnsi="Menlo Regular" w:cs="Menlo Regular"/>
+          <w:color w:val="AA0C91"/>
+          <w:sz w:val="22"/>
+          <w:szCs w:val="22"/>
+        </w:rPr>
+        <w:t>&gt;</w:t>
       </w:r>
     </w:p>
     <w:p/>
@@ -175,218 +299,47 @@
         <w:pStyle w:val="Heading2"/>
       </w:pPr>
       <w:r>
-        <w:t>Include Statements</w:t>
-      </w:r>
-    </w:p>
-    <w:p/>
-    <w:p>
-      <w:r>
-        <w:t>Include statements shoul</w:t>
-      </w:r>
-      <w:r>
-        <w:t xml:space="preserve">d be sorted and grouped </w:t>
-      </w:r>
-      <w:r>
-        <w:t>by their hierarchical position in the system</w:t>
-      </w:r>
-      <w:r>
-        <w:t>,</w:t>
-      </w:r>
-      <w:r>
-        <w:t xml:space="preserve"> with low lev</w:t>
-      </w:r>
-      <w:r>
-        <w:t>el files included first. A</w:t>
-      </w:r>
-      <w:r>
-        <w:t xml:space="preserve">n empty line </w:t>
-      </w:r>
-      <w:r>
-        <w:t xml:space="preserve">should be placed </w:t>
-      </w:r>
-      <w:r>
-        <w:t>between groups of include statements.</w:t>
-      </w:r>
-      <w:r>
-        <w:t xml:space="preserve"> </w:t>
-      </w:r>
-      <w:r>
-        <w:t>Include statements should be located at the top of a file only.</w:t>
-      </w:r>
-    </w:p>
-    <w:p/>
-    <w:p>
-      <w:r>
-        <w:t>Example:</w:t>
-      </w:r>
-    </w:p>
-    <w:p>
-      <w:pPr>
-        <w:rPr>
-          <w:i/>
-        </w:rPr>
-      </w:pPr>
-      <w:r>
-        <w:rPr>
-          <w:i/>
-        </w:rPr>
-        <w:t>#</w:t>
-      </w:r>
-      <w:proofErr w:type="gramStart"/>
-      <w:r>
-        <w:rPr>
-          <w:i/>
-        </w:rPr>
-        <w:t>include</w:t>
-      </w:r>
-      <w:proofErr w:type="gramEnd"/>
-      <w:r>
-        <w:rPr>
-          <w:i/>
-        </w:rPr>
-        <w:t>&lt;</w:t>
-      </w:r>
-      <w:proofErr w:type="spellStart"/>
-      <w:r>
-        <w:rPr>
-          <w:i/>
-        </w:rPr>
-        <w:t>iostream</w:t>
-      </w:r>
-      <w:proofErr w:type="spellEnd"/>
-      <w:r>
-        <w:rPr>
-          <w:i/>
-        </w:rPr>
-        <w:t>&gt;</w:t>
-      </w:r>
-    </w:p>
-    <w:p>
-      <w:pPr>
-        <w:rPr>
-          <w:i/>
-        </w:rPr>
-      </w:pPr>
-      <w:r>
-        <w:rPr>
-          <w:i/>
-        </w:rPr>
-        <w:t>#</w:t>
-      </w:r>
-      <w:proofErr w:type="gramStart"/>
-      <w:r>
-        <w:rPr>
-          <w:i/>
-        </w:rPr>
-        <w:t>include</w:t>
-      </w:r>
-      <w:proofErr w:type="gramEnd"/>
-      <w:r>
-        <w:rPr>
-          <w:i/>
-        </w:rPr>
-        <w:t>&lt;</w:t>
-      </w:r>
-      <w:proofErr w:type="spellStart"/>
-      <w:r>
-        <w:rPr>
-          <w:i/>
-        </w:rPr>
-        <w:t>fstream</w:t>
-      </w:r>
-      <w:proofErr w:type="spellEnd"/>
-      <w:r>
-        <w:rPr>
-          <w:i/>
-        </w:rPr>
-        <w:t>&gt;</w:t>
-      </w:r>
-    </w:p>
-    <w:p>
-      <w:pPr>
-        <w:rPr>
-          <w:i/>
-        </w:rPr>
-      </w:pPr>
-    </w:p>
-    <w:p>
-      <w:pPr>
-        <w:rPr>
-          <w:i/>
-        </w:rPr>
-      </w:pPr>
-      <w:r>
-        <w:rPr>
-          <w:i/>
-        </w:rPr>
-        <w:t>#</w:t>
-      </w:r>
-      <w:proofErr w:type="gramStart"/>
-      <w:r>
-        <w:rPr>
-          <w:i/>
-        </w:rPr>
-        <w:t>include</w:t>
-      </w:r>
-      <w:proofErr w:type="gramEnd"/>
-      <w:r>
-        <w:rPr>
-          <w:i/>
-        </w:rPr>
-        <w:t>&lt;</w:t>
-      </w:r>
-      <w:proofErr w:type="spellStart"/>
-      <w:r>
-        <w:rPr>
-          <w:i/>
-        </w:rPr>
-        <w:t>cmath</w:t>
-      </w:r>
-      <w:proofErr w:type="spellEnd"/>
-      <w:r>
-        <w:rPr>
-          <w:i/>
-        </w:rPr>
-        <w:t>&gt;</w:t>
-      </w:r>
-    </w:p>
-    <w:p>
-      <w:pPr>
-        <w:rPr>
-          <w:i/>
-        </w:rPr>
-      </w:pPr>
-      <w:r>
-        <w:rPr>
-          <w:i/>
-        </w:rPr>
-        <w:t>#</w:t>
-      </w:r>
-      <w:proofErr w:type="gramStart"/>
-      <w:r>
-        <w:rPr>
-          <w:i/>
-        </w:rPr>
-        <w:t>include</w:t>
-      </w:r>
-      <w:proofErr w:type="gramEnd"/>
-      <w:r>
-        <w:rPr>
-          <w:i/>
-        </w:rPr>
-        <w:t>&lt;</w:t>
-      </w:r>
-      <w:r>
-        <w:rPr>
-          <w:i/>
-        </w:rPr>
-        <w:t>algorithm</w:t>
-      </w:r>
-      <w:r>
-        <w:rPr>
-          <w:i/>
-        </w:rPr>
-        <w:t>&gt;</w:t>
+        <w:t>The #define Guard</w:t>
+      </w:r>
+    </w:p>
+    <w:p/>
+    <w:p>
+      <w:r>
+        <w:t>All header files should have the #define guard</w:t>
+      </w:r>
+      <w:r>
+        <w:t xml:space="preserve"> to avoid duplicate</w:t>
+      </w:r>
+      <w:r>
+        <w:t xml:space="preserve"> declarations. </w:t>
+      </w:r>
+    </w:p>
+    <w:p>
+      <w:r>
+        <w:t xml:space="preserve">Formatting </w:t>
+      </w:r>
+      <w:r>
+        <w:t>for the #define guard should be</w:t>
+      </w:r>
+    </w:p>
+    <w:p/>
+    <w:p>
+      <w:pPr>
+        <w:rPr>
+          <w:rFonts w:ascii="Menlo Regular" w:hAnsi="Menlo Regular" w:cs="Menlo Regular"/>
+          <w:color w:val="AA0C91"/>
+          <w:sz w:val="22"/>
+          <w:szCs w:val="22"/>
+        </w:rPr>
+      </w:pPr>
+      <w:r>
+        <w:rPr>
+          <w:rFonts w:ascii="Menlo Regular" w:hAnsi="Menlo Regular" w:cs="Menlo Regular"/>
+          <w:color w:val="AA0C91"/>
+          <w:sz w:val="22"/>
+          <w:szCs w:val="22"/>
+        </w:rPr>
+        <w:t>&lt;PROJECT&gt;_&lt;PATH&gt;_&lt;FILE&gt;_H_</w:t>
       </w:r>
     </w:p>
     <w:p/>
@@ -394,43 +347,11 @@
       <w:pPr>
         <w:pStyle w:val="Heading2"/>
       </w:pPr>
-    </w:p>
-    <w:p>
-      <w:pPr>
-        <w:pStyle w:val="Heading2"/>
-      </w:pPr>
-      <w:r>
-        <w:t>The #define Guard</w:t>
-      </w:r>
-    </w:p>
-    <w:p/>
-    <w:p>
-      <w:r>
-        <w:t>All header files should have the #define guard</w:t>
-      </w:r>
-      <w:r>
-        <w:t xml:space="preserve"> to avoid duplicate</w:t>
-      </w:r>
-      <w:r>
-        <w:t xml:space="preserve"> declarations. </w:t>
-      </w:r>
-    </w:p>
-    <w:p>
-      <w:r>
-        <w:t>Formatting for the #define guard should be &lt;</w:t>
-      </w:r>
-      <w:r>
-        <w:rPr>
-          <w:i/>
-        </w:rPr>
-        <w:t>PROJECT&gt;_&lt;PATH&gt;_&lt;FILE&gt;_H_</w:t>
-      </w:r>
-    </w:p>
-    <w:p>
-      <w:pPr>
-        <w:pStyle w:val="Heading2"/>
-      </w:pPr>
-      <w:r>
+      <w:r>
+        <w:br w:type="page"/>
+      </w:r>
+      <w:r>
+        <w:lastRenderedPageBreak/>
         <w:t>Naming Conventions</w:t>
       </w:r>
     </w:p>
@@ -444,22 +365,8 @@
         </w:numPr>
       </w:pPr>
       <w:r>
-        <w:t xml:space="preserve">Names representing types must be in mixed case starting with upper case. Example: </w:t>
-      </w:r>
-      <w:r>
-        <w:rPr>
-          <w:i/>
-        </w:rPr>
-        <w:t xml:space="preserve">Name, </w:t>
-      </w:r>
-      <w:proofErr w:type="spellStart"/>
-      <w:r>
-        <w:rPr>
-          <w:i/>
-        </w:rPr>
-        <w:t>FileName</w:t>
-      </w:r>
-      <w:proofErr w:type="spellEnd"/>
+        <w:t>Names representing types must be in mixed case starting with upper case.</w:t>
+      </w:r>
     </w:p>
     <w:p>
       <w:pPr>
@@ -475,29 +382,19 @@
         </w:numPr>
       </w:pPr>
       <w:r>
-        <w:t>Variable names must be in mixed case starting with lower case.</w:t>
-      </w:r>
-    </w:p>
-    <w:p>
-      <w:pPr>
-        <w:ind w:left="720"/>
-        <w:rPr>
-          <w:i/>
-        </w:rPr>
-      </w:pPr>
-      <w:r>
-        <w:t xml:space="preserve">Example: </w:t>
-      </w:r>
-      <w:r>
-        <w:rPr>
-          <w:i/>
-        </w:rPr>
-        <w:t>name, filename</w:t>
-      </w:r>
-    </w:p>
-    <w:p>
-      <w:pPr>
-        <w:ind w:left="720"/>
+        <w:t xml:space="preserve"> Example: </w:t>
+      </w:r>
+      <w:r>
+        <w:rPr>
+          <w:rFonts w:ascii="Menlo Regular" w:hAnsi="Menlo Regular" w:cs="Menlo Regular"/>
+          <w:color w:val="AA0C91"/>
+        </w:rPr>
+        <w:t>Name, FileName</w:t>
+      </w:r>
+    </w:p>
+    <w:p>
+      <w:pPr>
+        <w:pStyle w:val="ListParagraph"/>
       </w:pPr>
     </w:p>
     <w:p>
@@ -509,9 +406,10 @@
         </w:numPr>
       </w:pPr>
       <w:r>
-        <w:t>Constants must be all upper case using underscore to separate words.</w:t>
-      </w:r>
-    </w:p>
+        <w:t>Variable names must be in mixed case starting with lower case.</w:t>
+      </w:r>
+    </w:p>
+    <w:p/>
     <w:p>
       <w:pPr>
         <w:ind w:left="720"/>
@@ -520,21 +418,21 @@
         </w:rPr>
       </w:pPr>
       <w:r>
-        <w:t>Example:</w:t>
-      </w:r>
-      <w:r>
-        <w:rPr>
-          <w:i/>
-        </w:rPr>
-        <w:t xml:space="preserve"> MAX_NAME, PI</w:t>
+        <w:t xml:space="preserve">Example: </w:t>
+      </w:r>
+      <w:r>
+        <w:rPr>
+          <w:rFonts w:ascii="Menlo Regular" w:hAnsi="Menlo Regular" w:cs="Menlo Regular"/>
+          <w:color w:val="97007E"/>
+          <w:sz w:val="22"/>
+          <w:szCs w:val="22"/>
+        </w:rPr>
+        <w:t>name, filename</w:t>
       </w:r>
     </w:p>
     <w:p>
       <w:pPr>
         <w:ind w:left="720"/>
-        <w:rPr>
-          <w:i/>
-        </w:rPr>
       </w:pPr>
     </w:p>
     <w:p>
@@ -546,52 +444,46 @@
         </w:numPr>
       </w:pPr>
       <w:r>
-        <w:t>Names representing methods should be verbs and written in mixed case starting with lower case.</w:t>
-      </w:r>
+        <w:t>Constants must be all upper case using underscore to separate words.</w:t>
+      </w:r>
+    </w:p>
+    <w:p>
+      <w:pPr>
+        <w:pStyle w:val="ListParagraph"/>
+      </w:pPr>
     </w:p>
     <w:p>
       <w:pPr>
         <w:ind w:left="720"/>
-      </w:pPr>
-      <w:r>
-        <w:t xml:space="preserve">Example: </w:t>
-      </w:r>
-      <w:proofErr w:type="spellStart"/>
-      <w:r>
-        <w:t>getName</w:t>
-      </w:r>
-      <w:proofErr w:type="spellEnd"/>
-      <w:proofErr w:type="gramStart"/>
-      <w:r>
-        <w:t>( )</w:t>
-      </w:r>
-      <w:proofErr w:type="gramEnd"/>
-      <w:r>
-        <w:t xml:space="preserve">, </w:t>
-      </w:r>
-      <w:proofErr w:type="spellStart"/>
-      <w:r>
-        <w:t>computeArea</w:t>
-      </w:r>
-      <w:proofErr w:type="spellEnd"/>
-      <w:r>
-        <w:t>( )</w:t>
-      </w:r>
-      <w:r>
-        <w:t xml:space="preserve">, </w:t>
-      </w:r>
-      <w:proofErr w:type="spellStart"/>
-      <w:r>
-        <w:t>setName</w:t>
-      </w:r>
-      <w:proofErr w:type="spellEnd"/>
-      <w:r>
-        <w:t>( )</w:t>
+        <w:rPr>
+          <w:i/>
+        </w:rPr>
+      </w:pPr>
+      <w:r>
+        <w:t>Example:</w:t>
+      </w:r>
+      <w:r>
+        <w:rPr>
+          <w:i/>
+        </w:rPr>
+        <w:t xml:space="preserve"> </w:t>
+      </w:r>
+      <w:r>
+        <w:rPr>
+          <w:rFonts w:ascii="Menlo Regular" w:hAnsi="Menlo Regular" w:cs="Menlo Regular"/>
+          <w:color w:val="AA0C91"/>
+          <w:sz w:val="22"/>
+          <w:szCs w:val="22"/>
+        </w:rPr>
+        <w:t>MAX_NAME, PI</w:t>
       </w:r>
     </w:p>
     <w:p>
       <w:pPr>
         <w:ind w:left="720"/>
+        <w:rPr>
+          <w:i/>
+        </w:rPr>
       </w:pPr>
     </w:p>
     <w:p>
@@ -603,6 +495,72 @@
         </w:numPr>
       </w:pPr>
       <w:r>
+        <w:t>Names representing methods should be verbs and written in mixed case starting with lower case.</w:t>
+      </w:r>
+    </w:p>
+    <w:p>
+      <w:pPr>
+        <w:pStyle w:val="ListParagraph"/>
+      </w:pPr>
+    </w:p>
+    <w:p>
+      <w:pPr>
+        <w:ind w:left="720"/>
+      </w:pPr>
+      <w:r>
+        <w:t xml:space="preserve">Example: </w:t>
+      </w:r>
+      <w:r>
+        <w:rPr>
+          <w:rFonts w:ascii="Menlo Regular" w:hAnsi="Menlo Regular" w:cs="Menlo Regular"/>
+          <w:color w:val="AA0C91"/>
+          <w:sz w:val="22"/>
+          <w:szCs w:val="22"/>
+        </w:rPr>
+        <w:t>getName(), computeArea(</w:t>
+      </w:r>
+      <w:r>
+        <w:rPr>
+          <w:rFonts w:ascii="Menlo Regular" w:hAnsi="Menlo Regular" w:cs="Menlo Regular"/>
+          <w:color w:val="AA0C91"/>
+          <w:sz w:val="22"/>
+          <w:szCs w:val="22"/>
+        </w:rPr>
+        <w:t>)</w:t>
+      </w:r>
+      <w:r>
+        <w:rPr>
+          <w:rFonts w:ascii="Menlo Regular" w:hAnsi="Menlo Regular" w:cs="Menlo Regular"/>
+          <w:color w:val="AA0C91"/>
+          <w:sz w:val="22"/>
+          <w:szCs w:val="22"/>
+        </w:rPr>
+        <w:t>, setName(</w:t>
+      </w:r>
+      <w:r>
+        <w:rPr>
+          <w:rFonts w:ascii="Menlo Regular" w:hAnsi="Menlo Regular" w:cs="Menlo Regular"/>
+          <w:color w:val="AA0C91"/>
+          <w:sz w:val="22"/>
+          <w:szCs w:val="22"/>
+        </w:rPr>
+        <w:t>)</w:t>
+      </w:r>
+    </w:p>
+    <w:p>
+      <w:pPr>
+        <w:ind w:left="720"/>
+      </w:pPr>
+    </w:p>
+    <w:p>
+      <w:pPr>
+        <w:pStyle w:val="ListParagraph"/>
+        <w:numPr>
+          <w:ilvl w:val="0"/>
+          <w:numId w:val="1"/>
+        </w:numPr>
+      </w:pPr>
+      <w:r>
         <w:t>Names</w:t>
       </w:r>
       <w:r>
@@ -611,16 +569,25 @@
     </w:p>
     <w:p>
       <w:pPr>
+        <w:pStyle w:val="ListParagraph"/>
+      </w:pPr>
+    </w:p>
+    <w:p>
+      <w:pPr>
         <w:ind w:left="720"/>
       </w:pPr>
       <w:r>
-        <w:t xml:space="preserve">Example: Class </w:t>
-      </w:r>
-      <w:proofErr w:type="spellStart"/>
-      <w:r>
-        <w:t>MyClass</w:t>
-      </w:r>
-      <w:proofErr w:type="spellEnd"/>
+        <w:t xml:space="preserve">Example: </w:t>
+      </w:r>
+      <w:r>
+        <w:rPr>
+          <w:rFonts w:ascii="Menlo Regular" w:hAnsi="Menlo Regular" w:cs="Menlo Regular"/>
+          <w:color w:val="AA0C91"/>
+          <w:sz w:val="22"/>
+          <w:szCs w:val="22"/>
+        </w:rPr>
+        <w:t>Class MyClass</w:t>
+      </w:r>
     </w:p>
     <w:p/>
     <w:p>
@@ -683,19 +650,6 @@
         </w:numPr>
       </w:pPr>
       <w:r>
-        <w:t>Use of global variables is not permitted; in C++ there is no need for global variables.</w:t>
-      </w:r>
-    </w:p>
-    <w:p/>
-    <w:p>
-      <w:pPr>
-        <w:pStyle w:val="ListParagraph"/>
-        <w:numPr>
-          <w:ilvl w:val="0"/>
-          <w:numId w:val="3"/>
-        </w:numPr>
-      </w:pPr>
-      <w:r>
         <w:t>Class variables must always be declared as private members.</w:t>
       </w:r>
     </w:p>
@@ -714,19 +668,13 @@
         <w:t xml:space="preserve">Functions should be kept as small as possible. </w:t>
       </w:r>
       <w:r>
-        <w:t>If a function exceeds approximately</w:t>
-      </w:r>
-      <w:r>
-        <w:t xml:space="preserve"> 40 lines</w:t>
-      </w:r>
-      <w:r>
-        <w:t>,</w:t>
-      </w:r>
-      <w:r>
-        <w:t xml:space="preserve"> </w:t>
-      </w:r>
-      <w:r>
-        <w:t>consider</w:t>
+        <w:t xml:space="preserve">If </w:t>
+      </w:r>
+      <w:r>
+        <w:t>you have a feeling a function is too long, then it probably is; c</w:t>
+      </w:r>
+      <w:r>
+        <w:t>onsider</w:t>
       </w:r>
       <w:r>
         <w:t xml:space="preserve"> separating </w:t>
@@ -735,6 +683,7 @@
         <w:t>it into smaller parts.</w:t>
       </w:r>
     </w:p>
+    <w:p/>
     <w:p>
       <w:r>
         <w:t>T</w:t>
@@ -776,20 +725,21 @@
         <w:t xml:space="preserve"> it into smaller parts.</w:t>
       </w:r>
     </w:p>
+    <w:p/>
+    <w:p/>
+    <w:p/>
+    <w:p/>
+    <w:p/>
+    <w:p/>
+    <w:p/>
+    <w:p/>
+    <w:p/>
     <w:p>
       <w:pPr>
         <w:pStyle w:val="Heading2"/>
       </w:pPr>
-    </w:p>
-    <w:p>
-      <w:pPr>
-        <w:pStyle w:val="Heading2"/>
-      </w:pPr>
-    </w:p>
-    <w:p>
-      <w:pPr>
-        <w:pStyle w:val="Heading2"/>
-      </w:pPr>
+      <w:bookmarkStart w:id="0" w:name="_GoBack"/>
+      <w:bookmarkEnd w:id="0"/>
       <w:r>
         <w:t>Tabs, Spacing and Indentation</w:t>
       </w:r>
@@ -826,40 +776,83 @@
         <w:t>ment and ends on a new line.</w:t>
       </w:r>
     </w:p>
+    <w:p/>
     <w:p>
       <w:r>
         <w:t>Example:</w:t>
       </w:r>
     </w:p>
-    <w:p>
-      <w:r>
+    <w:p/>
+    <w:p>
+      <w:pPr>
+        <w:rPr>
+          <w:rFonts w:ascii="Menlo Regular" w:hAnsi="Menlo Regular" w:cs="Menlo Regular"/>
+          <w:color w:val="AA0C91"/>
+          <w:sz w:val="22"/>
+          <w:szCs w:val="22"/>
+        </w:rPr>
+      </w:pPr>
+      <w:r>
+        <w:rPr>
+          <w:rFonts w:ascii="Menlo Regular" w:hAnsi="Menlo Regular" w:cs="Menlo Regular"/>
+          <w:color w:val="AA0C91"/>
+          <w:sz w:val="22"/>
+          <w:szCs w:val="22"/>
+        </w:rPr>
         <w:tab/>
         <w:t>If (a &lt; b) {</w:t>
       </w:r>
     </w:p>
     <w:p>
-      <w:r>
-        <w:lastRenderedPageBreak/>
+      <w:pPr>
+        <w:rPr>
+          <w:rFonts w:ascii="Menlo Regular" w:hAnsi="Menlo Regular" w:cs="Menlo Regular"/>
+          <w:color w:val="AA0C91"/>
+          <w:sz w:val="22"/>
+          <w:szCs w:val="22"/>
+        </w:rPr>
+      </w:pPr>
+      <w:r>
+        <w:rPr>
+          <w:rFonts w:ascii="Menlo Regular" w:hAnsi="Menlo Regular" w:cs="Menlo Regular"/>
+          <w:color w:val="AA0C91"/>
+          <w:sz w:val="22"/>
+          <w:szCs w:val="22"/>
+        </w:rPr>
         <w:tab/>
       </w:r>
       <w:r>
+        <w:rPr>
+          <w:rFonts w:ascii="Menlo Regular" w:hAnsi="Menlo Regular" w:cs="Menlo Regular"/>
+          <w:color w:val="AA0C91"/>
+          <w:sz w:val="22"/>
+          <w:szCs w:val="22"/>
+        </w:rPr>
         <w:tab/>
-      </w:r>
-      <w:proofErr w:type="gramStart"/>
-      <w:r>
-        <w:t>a</w:t>
-      </w:r>
-      <w:proofErr w:type="gramEnd"/>
-      <w:r>
-        <w:t xml:space="preserve"> = b;</w:t>
-      </w:r>
-    </w:p>
-    <w:p>
-      <w:r>
+        <w:t>a = b;</w:t>
+      </w:r>
+    </w:p>
+    <w:p>
+      <w:pPr>
+        <w:rPr>
+          <w:rFonts w:ascii="Menlo Regular" w:hAnsi="Menlo Regular" w:cs="Menlo Regular"/>
+          <w:color w:val="AA0C91"/>
+          <w:sz w:val="22"/>
+          <w:szCs w:val="22"/>
+        </w:rPr>
+      </w:pPr>
+      <w:r>
+        <w:rPr>
+          <w:rFonts w:ascii="Menlo Regular" w:hAnsi="Menlo Regular" w:cs="Menlo Regular"/>
+          <w:color w:val="AA0C91"/>
+          <w:sz w:val="22"/>
+          <w:szCs w:val="22"/>
+        </w:rPr>
         <w:tab/>
         <w:t>}</w:t>
       </w:r>
     </w:p>
+    <w:p/>
     <w:p>
       <w:r>
         <w:t xml:space="preserve">Classes must follow the same format for bracing, </w:t>
@@ -901,200 +894,295 @@
         <w:t xml:space="preserve"> are not indented.</w:t>
       </w:r>
     </w:p>
+    <w:p/>
     <w:p>
       <w:r>
         <w:t>Example:</w:t>
       </w:r>
     </w:p>
-    <w:p>
-      <w:r>
+    <w:p/>
+    <w:p>
+      <w:pPr>
+        <w:rPr>
+          <w:rFonts w:ascii="Menlo Regular" w:hAnsi="Menlo Regular" w:cs="Menlo Regular"/>
+          <w:color w:val="AA0C91"/>
+          <w:sz w:val="22"/>
+          <w:szCs w:val="22"/>
+        </w:rPr>
+      </w:pPr>
+      <w:r>
+        <w:rPr>
+          <w:rFonts w:ascii="Menlo Regular" w:hAnsi="Menlo Regular" w:cs="Menlo Regular"/>
+          <w:color w:val="AA0C91"/>
+          <w:sz w:val="22"/>
+          <w:szCs w:val="22"/>
+        </w:rPr>
         <w:tab/>
-        <w:t xml:space="preserve">Class </w:t>
-      </w:r>
-      <w:proofErr w:type="spellStart"/>
-      <w:r>
-        <w:t>MyClass</w:t>
-      </w:r>
-      <w:proofErr w:type="spellEnd"/>
-      <w:r>
-        <w:t xml:space="preserve"> {</w:t>
-      </w:r>
-    </w:p>
-    <w:p>
-      <w:r>
+        <w:t>Class MyClass {</w:t>
+      </w:r>
+    </w:p>
+    <w:p>
+      <w:pPr>
+        <w:rPr>
+          <w:rFonts w:ascii="Menlo Regular" w:hAnsi="Menlo Regular" w:cs="Menlo Regular"/>
+          <w:color w:val="AA0C91"/>
+          <w:sz w:val="22"/>
+          <w:szCs w:val="22"/>
+        </w:rPr>
+      </w:pPr>
+      <w:r>
+        <w:rPr>
+          <w:rFonts w:ascii="Menlo Regular" w:hAnsi="Menlo Regular" w:cs="Menlo Regular"/>
+          <w:color w:val="AA0C91"/>
+          <w:sz w:val="22"/>
+          <w:szCs w:val="22"/>
+        </w:rPr>
         <w:tab/>
-      </w:r>
-      <w:proofErr w:type="gramStart"/>
-      <w:r>
-        <w:t>public</w:t>
-      </w:r>
-      <w:proofErr w:type="gramEnd"/>
-      <w:r>
-        <w:t>:</w:t>
-      </w:r>
-    </w:p>
-    <w:p>
-      <w:r>
+        <w:t>public:</w:t>
+      </w:r>
+    </w:p>
+    <w:p>
+      <w:pPr>
+        <w:rPr>
+          <w:rFonts w:ascii="Menlo Regular" w:hAnsi="Menlo Regular" w:cs="Menlo Regular"/>
+          <w:color w:val="AA0C91"/>
+          <w:sz w:val="22"/>
+          <w:szCs w:val="22"/>
+        </w:rPr>
+      </w:pPr>
+      <w:r>
+        <w:rPr>
+          <w:rFonts w:ascii="Menlo Regular" w:hAnsi="Menlo Regular" w:cs="Menlo Regular"/>
+          <w:color w:val="AA0C91"/>
+          <w:sz w:val="22"/>
+          <w:szCs w:val="22"/>
+        </w:rPr>
         <w:tab/>
       </w:r>
       <w:r>
+        <w:rPr>
+          <w:rFonts w:ascii="Menlo Regular" w:hAnsi="Menlo Regular" w:cs="Menlo Regular"/>
+          <w:color w:val="AA0C91"/>
+          <w:sz w:val="22"/>
+          <w:szCs w:val="22"/>
+        </w:rPr>
         <w:tab/>
-      </w:r>
-      <w:proofErr w:type="spellStart"/>
-      <w:r>
-        <w:t>MyClass</w:t>
-      </w:r>
-      <w:proofErr w:type="spellEnd"/>
-      <w:proofErr w:type="gramStart"/>
-      <w:r>
-        <w:t>( )</w:t>
-      </w:r>
-      <w:proofErr w:type="gramEnd"/>
-      <w:r>
-        <w:t>;  // Constructor.</w:t>
-      </w:r>
-    </w:p>
-    <w:p>
-      <w:r>
+        <w:t xml:space="preserve">MyClass();  </w:t>
+      </w:r>
+      <w:r>
+        <w:rPr>
+          <w:rFonts w:ascii="Menlo Regular" w:hAnsi="Menlo Regular" w:cs="Menlo Regular"/>
+          <w:color w:val="C2D69B" w:themeColor="accent3" w:themeTint="99"/>
+          <w:sz w:val="22"/>
+          <w:szCs w:val="22"/>
+        </w:rPr>
+        <w:t>// Constructor</w:t>
+      </w:r>
+    </w:p>
+    <w:p>
+      <w:pPr>
+        <w:rPr>
+          <w:rFonts w:ascii="Menlo Regular" w:hAnsi="Menlo Regular" w:cs="Menlo Regular"/>
+          <w:color w:val="AA0C91"/>
+          <w:sz w:val="22"/>
+          <w:szCs w:val="22"/>
+        </w:rPr>
+      </w:pPr>
+      <w:r>
+        <w:rPr>
+          <w:rFonts w:ascii="Menlo Regular" w:hAnsi="Menlo Regular" w:cs="Menlo Regular"/>
+          <w:color w:val="AA0C91"/>
+          <w:sz w:val="22"/>
+          <w:szCs w:val="22"/>
+        </w:rPr>
         <w:tab/>
       </w:r>
       <w:r>
+        <w:rPr>
+          <w:rFonts w:ascii="Menlo Regular" w:hAnsi="Menlo Regular" w:cs="Menlo Regular"/>
+          <w:color w:val="AA0C91"/>
+          <w:sz w:val="22"/>
+          <w:szCs w:val="22"/>
+        </w:rPr>
         <w:tab/>
-        <w:t>~</w:t>
-      </w:r>
-      <w:proofErr w:type="spellStart"/>
-      <w:r>
-        <w:t>MyClass</w:t>
-      </w:r>
-      <w:proofErr w:type="spellEnd"/>
-      <w:proofErr w:type="gramStart"/>
-      <w:r>
-        <w:t>( )</w:t>
-      </w:r>
-      <w:proofErr w:type="gramEnd"/>
-      <w:r>
-        <w:t>;  // Destructor.</w:t>
-      </w:r>
-    </w:p>
-    <w:p>
-      <w:r>
+        <w:t xml:space="preserve">~MyClass(); </w:t>
+      </w:r>
+      <w:r>
+        <w:rPr>
+          <w:rFonts w:ascii="Menlo Regular" w:hAnsi="Menlo Regular" w:cs="Menlo Regular"/>
+          <w:color w:val="C2D69B" w:themeColor="accent3" w:themeTint="99"/>
+          <w:sz w:val="22"/>
+          <w:szCs w:val="22"/>
+        </w:rPr>
+        <w:t>// Destructor</w:t>
+      </w:r>
+    </w:p>
+    <w:p>
+      <w:pPr>
+        <w:rPr>
+          <w:rFonts w:ascii="Menlo Regular" w:hAnsi="Menlo Regular" w:cs="Menlo Regular"/>
+          <w:color w:val="AA0C91"/>
+          <w:sz w:val="22"/>
+          <w:szCs w:val="22"/>
+        </w:rPr>
+      </w:pPr>
+      <w:r>
+        <w:rPr>
+          <w:rFonts w:ascii="Menlo Regular" w:hAnsi="Menlo Regular" w:cs="Menlo Regular"/>
+          <w:color w:val="AA0C91"/>
+          <w:sz w:val="22"/>
+          <w:szCs w:val="22"/>
+        </w:rPr>
         <w:tab/>
       </w:r>
       <w:r>
+        <w:rPr>
+          <w:rFonts w:ascii="Menlo Regular" w:hAnsi="Menlo Regular" w:cs="Menlo Regular"/>
+          <w:color w:val="AA0C91"/>
+          <w:sz w:val="22"/>
+          <w:szCs w:val="22"/>
+        </w:rPr>
         <w:tab/>
-      </w:r>
-      <w:proofErr w:type="gramStart"/>
-      <w:r>
-        <w:t>void</w:t>
-      </w:r>
-      <w:proofErr w:type="gramEnd"/>
+        <w:t>void myMethod(</w:t>
+      </w:r>
+      <w:r>
+        <w:rPr>
+          <w:rFonts w:ascii="Menlo Regular" w:hAnsi="Menlo Regular" w:cs="Menlo Regular"/>
+          <w:color w:val="AA0C91"/>
+          <w:sz w:val="22"/>
+          <w:szCs w:val="22"/>
+        </w:rPr>
+        <w:t>);</w:t>
+      </w:r>
+    </w:p>
+    <w:p>
+      <w:pPr>
+        <w:rPr>
+          <w:rFonts w:ascii="Menlo Regular" w:hAnsi="Menlo Regular" w:cs="Menlo Regular"/>
+          <w:color w:val="AA0C91"/>
+          <w:sz w:val="22"/>
+          <w:szCs w:val="22"/>
+        </w:rPr>
+      </w:pPr>
+      <w:r>
+        <w:rPr>
+          <w:rFonts w:ascii="Menlo Regular" w:hAnsi="Menlo Regular" w:cs="Menlo Regular"/>
+          <w:color w:val="AA0C91"/>
+          <w:sz w:val="22"/>
+          <w:szCs w:val="22"/>
+        </w:rPr>
+        <w:tab/>
+        <w:t>private:</w:t>
+      </w:r>
+    </w:p>
+    <w:p>
+      <w:pPr>
+        <w:rPr>
+          <w:rFonts w:ascii="Menlo Regular" w:hAnsi="Menlo Regular" w:cs="Menlo Regular"/>
+          <w:color w:val="AA0C91"/>
+          <w:sz w:val="22"/>
+          <w:szCs w:val="22"/>
+        </w:rPr>
+      </w:pPr>
+      <w:r>
+        <w:rPr>
+          <w:rFonts w:ascii="Menlo Regular" w:hAnsi="Menlo Regular" w:cs="Menlo Regular"/>
+          <w:color w:val="AA0C91"/>
+          <w:sz w:val="22"/>
+          <w:szCs w:val="22"/>
+        </w:rPr>
+        <w:tab/>
+      </w:r>
+      <w:r>
+        <w:rPr>
+          <w:rFonts w:ascii="Menlo Regular" w:hAnsi="Menlo Regular" w:cs="Menlo Regular"/>
+          <w:color w:val="AA0C91"/>
+          <w:sz w:val="22"/>
+          <w:szCs w:val="22"/>
+        </w:rPr>
+        <w:tab/>
+        <w:t>int year;</w:t>
+      </w:r>
+    </w:p>
+    <w:p>
+      <w:pPr>
+        <w:ind w:firstLine="720"/>
+        <w:rPr>
+          <w:rFonts w:ascii="Menlo Regular" w:hAnsi="Menlo Regular" w:cs="Menlo Regular"/>
+          <w:color w:val="AA0C91"/>
+          <w:sz w:val="22"/>
+          <w:szCs w:val="22"/>
+        </w:rPr>
+      </w:pPr>
+      <w:r>
+        <w:rPr>
+          <w:rFonts w:ascii="Menlo Regular" w:hAnsi="Menlo Regular" w:cs="Menlo Regular"/>
+          <w:color w:val="AA0C91"/>
+          <w:sz w:val="22"/>
+          <w:szCs w:val="22"/>
+        </w:rPr>
+        <w:t>};</w:t>
+      </w:r>
+    </w:p>
+    <w:p>
+      <w:pPr>
+        <w:ind w:firstLine="720"/>
+      </w:pPr>
+      <w:r>
+        <w:tab/>
+      </w:r>
+      <w:r>
+        <w:tab/>
+      </w:r>
+    </w:p>
+    <w:p>
+      <w:r>
+        <w:t>One exception to this bracing style is permitted- inline functions may have their closing brace on the same line as their opening brace.</w:t>
+      </w:r>
+    </w:p>
+    <w:p/>
+    <w:p>
+      <w:pPr>
+        <w:pStyle w:val="Heading2"/>
+      </w:pPr>
+      <w:r>
+        <w:t>Code Comments</w:t>
+      </w:r>
+    </w:p>
+    <w:p/>
+    <w:p>
+      <w:r>
+        <w:t>Comments should be used to explain what a section of code does if it is not clear.</w:t>
+      </w:r>
+    </w:p>
+    <w:p>
+      <w:r>
+        <w:t>It is preferable that if the code is too compl</w:t>
+      </w:r>
+      <w:r>
+        <w:t xml:space="preserve">ex to understand that it </w:t>
+      </w:r>
+      <w:r>
+        <w:t xml:space="preserve">be re-written. </w:t>
+      </w:r>
+    </w:p>
+    <w:p/>
+    <w:p>
+      <w:r>
+        <w:t>Single line “//” c</w:t>
+      </w:r>
+      <w:r>
+        <w:t>ommenting is to be use</w:t>
+      </w:r>
+      <w:r>
+        <w:t>d, even for multi-line comments</w:t>
+      </w:r>
+      <w:r>
+        <w:t>.</w:t>
+      </w:r>
       <w:r>
         <w:t xml:space="preserve"> </w:t>
       </w:r>
-      <w:proofErr w:type="spellStart"/>
-      <w:r>
-        <w:t>myMethod</w:t>
-      </w:r>
-      <w:proofErr w:type="spellEnd"/>
-      <w:r>
-        <w:t xml:space="preserve"> ( );</w:t>
-      </w:r>
-    </w:p>
-    <w:p>
-      <w:r>
-        <w:tab/>
-      </w:r>
-      <w:proofErr w:type="gramStart"/>
-      <w:r>
-        <w:t>private</w:t>
-      </w:r>
-      <w:proofErr w:type="gramEnd"/>
-      <w:r>
-        <w:t>:</w:t>
-      </w:r>
-    </w:p>
-    <w:p>
-      <w:r>
-        <w:tab/>
-      </w:r>
-      <w:r>
-        <w:tab/>
-      </w:r>
-      <w:proofErr w:type="spellStart"/>
-      <w:proofErr w:type="gramStart"/>
-      <w:r>
-        <w:t>int</w:t>
-      </w:r>
-      <w:proofErr w:type="spellEnd"/>
-      <w:proofErr w:type="gramEnd"/>
-      <w:r>
-        <w:t xml:space="preserve"> year;</w:t>
-      </w:r>
-    </w:p>
-    <w:p>
-      <w:pPr>
-        <w:ind w:firstLine="720"/>
-      </w:pPr>
-      <w:r>
-        <w:t>};</w:t>
-      </w:r>
-    </w:p>
-    <w:p>
-      <w:pPr>
-        <w:ind w:firstLine="720"/>
-      </w:pPr>
-      <w:r>
-        <w:tab/>
-      </w:r>
-      <w:r>
-        <w:tab/>
-      </w:r>
-    </w:p>
-    <w:p>
-      <w:r>
-        <w:t>One exception to this bracing style is permitted- inline functions may have their closing brace on the same line as their opening brace.</w:t>
-      </w:r>
-    </w:p>
-    <w:p/>
-    <w:p>
-      <w:pPr>
-        <w:pStyle w:val="Heading2"/>
-      </w:pPr>
-      <w:r>
-        <w:t>Code Comments</w:t>
-      </w:r>
-    </w:p>
-    <w:p/>
-    <w:p>
-      <w:r>
-        <w:t>Comments should be used to explain what a section of code does if it is not clear.</w:t>
-      </w:r>
-    </w:p>
-    <w:p>
-      <w:r>
-        <w:t>It is preferable that if the code is too compl</w:t>
-      </w:r>
-      <w:r>
-        <w:t xml:space="preserve">ex to understand that it </w:t>
-      </w:r>
-      <w:r>
-        <w:t xml:space="preserve">be re-written. </w:t>
-      </w:r>
-      <w:r>
-        <w:t>Single line “//” c</w:t>
-      </w:r>
-      <w:r>
-        <w:t>ommenting is to be use</w:t>
-      </w:r>
-      <w:r>
-        <w:t>d, even for multi-line comments</w:t>
-      </w:r>
-      <w:r>
-        <w:t>.</w:t>
-      </w:r>
-      <w:r>
-        <w:t xml:space="preserve"> </w:t>
-      </w:r>
       <w:r>
         <w:t xml:space="preserve">Comments must </w:t>
       </w:r>
@@ -1123,15 +1211,7 @@
         <w:t xml:space="preserve">pper case </w:t>
       </w:r>
       <w:r>
-        <w:t xml:space="preserve">character and end with a period, as in </w:t>
-      </w:r>
-      <w:proofErr w:type="gramStart"/>
-      <w:r>
-        <w:t>standard</w:t>
-      </w:r>
-      <w:proofErr w:type="gramEnd"/>
-      <w:r>
-        <w:t xml:space="preserve"> English.</w:t>
+        <w:t>character and end with a period, as in standard English.</w:t>
       </w:r>
     </w:p>
     <w:p/>
@@ -1146,21 +1226,7 @@
         <w:t>be used for commenting out sections of code for debugging purposes.</w:t>
       </w:r>
     </w:p>
-    <w:p>
-      <w:r>
-        <w:br w:type="page"/>
-      </w:r>
-    </w:p>
-    <w:p>
-      <w:pPr>
-        <w:pStyle w:val="Heading1"/>
-      </w:pPr>
-      <w:r>
-        <w:t>References</w:t>
-      </w:r>
-      <w:bookmarkStart w:id="0" w:name="_GoBack"/>
-      <w:bookmarkEnd w:id="0"/>
-    </w:p>
+    <w:p/>
     <w:sectPr>
       <w:pgSz w:w="11900" w:h="16840"/>
       <w:pgMar w:top="1440" w:right="1800" w:bottom="1440" w:left="1800" w:header="708" w:footer="708" w:gutter="0"/>
@@ -1169,71 +1235,6 @@
     </w:sectPr>
   </w:body>
 </w:document>
-</file>
-
-<file path=word/endnotes.xml><?xml version="1.0" encoding="utf-8"?>
-<w:endnotes xmlns:wpc="http://schemas.microsoft.com/office/word/2010/wordprocessingCanvas" xmlns:mo="http://schemas.microsoft.com/office/mac/office/2008/main" xmlns:mc="http://schemas.openxmlformats.org/markup-compatibility/2006" xmlns:mv="urn:schemas-microsoft-com:mac:vml" xmlns:o="urn:schemas-microsoft-com:office:office" xmlns:r="http://schemas.openxmlformats.org/officeDocument/2006/relationships" xmlns:m="http://schemas.openxmlformats.org/officeDocument/2006/math" xmlns:v="urn:schemas-microsoft-com:vml" xmlns:wp14="http://schemas.microsoft.com/office/word/2010/wordprocessingDrawing" xmlns:wp="http://schemas.openxmlformats.org/drawingml/2006/wordprocessingDrawing" xmlns:w10="urn:schemas-microsoft-com:office:word" xmlns:w="http://schemas.openxmlformats.org/wordprocessingml/2006/main" xmlns:w14="http://schemas.microsoft.com/office/word/2010/wordml" xmlns:wpg="http://schemas.microsoft.com/office/word/2010/wordprocessingGroup" xmlns:wpi="http://schemas.microsoft.com/office/word/2010/wordprocessingInk" xmlns:wne="http://schemas.microsoft.com/office/word/2006/wordml" xmlns:wps="http://schemas.microsoft.com/office/word/2010/wordprocessingShape" mc:Ignorable="w14 wp14">
-  <w:endnote w:type="separator" w:id="-1">
-    <w:p>
-      <w:r>
-        <w:separator/>
-      </w:r>
-    </w:p>
-  </w:endnote>
-  <w:endnote w:type="continuationSeparator" w:id="0">
-    <w:p>
-      <w:r>
-        <w:continuationSeparator/>
-      </w:r>
-    </w:p>
-  </w:endnote>
-  <w:endnote w:id="1">
-    <w:p>
-      <w:pPr>
-        <w:pStyle w:val="EndnoteText"/>
-      </w:pPr>
-      <w:r>
-        <w:rPr>
-          <w:rStyle w:val="EndnoteReference"/>
-        </w:rPr>
-        <w:endnoteRef/>
-      </w:r>
-      <w:r>
-        <w:t xml:space="preserve"> McGrath Shawn (2013) The Exceptional Beauty of Doom 3’s Source Code, [Internet]. Available at </w:t>
-      </w:r>
-      <w:hyperlink r:id="rId1" w:history="1">
-        <w:r>
-          <w:rPr>
-            <w:rStyle w:val="Hyperlink"/>
-          </w:rPr>
-          <w:t>http://kotaku.com/5975610/the-exceptional-beauty-of-doom-3s-source-code</w:t>
-        </w:r>
-      </w:hyperlink>
-      <w:r>
-        <w:t xml:space="preserve"> viewed 22 May 2015.</w:t>
-      </w:r>
-    </w:p>
-  </w:endnote>
-</w:endnotes>
-</file>
-
-<file path=word/footnotes.xml><?xml version="1.0" encoding="utf-8"?>
-<w:footnotes xmlns:wpc="http://schemas.microsoft.com/office/word/2010/wordprocessingCanvas" xmlns:mo="http://schemas.microsoft.com/office/mac/office/2008/main" xmlns:mc="http://schemas.openxmlformats.org/markup-compatibility/2006" xmlns:mv="urn:schemas-microsoft-com:mac:vml" xmlns:o="urn:schemas-microsoft-com:office:office" xmlns:r="http://schemas.openxmlformats.org/officeDocument/2006/relationships" xmlns:m="http://schemas.openxmlformats.org/officeDocument/2006/math" xmlns:v="urn:schemas-microsoft-com:vml" xmlns:wp14="http://schemas.microsoft.com/office/word/2010/wordprocessingDrawing" xmlns:wp="http://schemas.openxmlformats.org/drawingml/2006/wordprocessingDrawing" xmlns:w10="urn:schemas-microsoft-com:office:word" xmlns:w="http://schemas.openxmlformats.org/wordprocessingml/2006/main" xmlns:w14="http://schemas.microsoft.com/office/word/2010/wordml" xmlns:wpg="http://schemas.microsoft.com/office/word/2010/wordprocessingGroup" xmlns:wpi="http://schemas.microsoft.com/office/word/2010/wordprocessingInk" xmlns:wne="http://schemas.microsoft.com/office/word/2006/wordml" xmlns:wps="http://schemas.microsoft.com/office/word/2010/wordprocessingShape" mc:Ignorable="w14 wp14">
-  <w:footnote w:type="separator" w:id="-1">
-    <w:p>
-      <w:r>
-        <w:separator/>
-      </w:r>
-    </w:p>
-  </w:footnote>
-  <w:footnote w:type="continuationSeparator" w:id="0">
-    <w:p>
-      <w:r>
-        <w:continuationSeparator/>
-      </w:r>
-    </w:p>
-  </w:footnote>
-</w:footnotes>
 </file>
 
 <file path=word/numbering.xml><?xml version="1.0" encoding="utf-8"?>
@@ -1779,69 +1780,6 @@
       <w:contextualSpacing/>
     </w:pPr>
   </w:style>
-  <w:style w:type="paragraph" w:styleId="BalloonText">
-    <w:name w:val="Balloon Text"/>
-    <w:basedOn w:val="Normal"/>
-    <w:link w:val="BalloonTextChar"/>
-    <w:uiPriority w:val="99"/>
-    <w:semiHidden/>
-    <w:unhideWhenUsed/>
-    <w:rsid w:val="0036000D"/>
-    <w:rPr>
-      <w:rFonts w:ascii="Lucida Grande" w:hAnsi="Lucida Grande" w:cs="Lucida Grande"/>
-      <w:sz w:val="18"/>
-      <w:szCs w:val="18"/>
-    </w:rPr>
-  </w:style>
-  <w:style w:type="character" w:customStyle="1" w:styleId="BalloonTextChar">
-    <w:name w:val="Balloon Text Char"/>
-    <w:basedOn w:val="DefaultParagraphFont"/>
-    <w:link w:val="BalloonText"/>
-    <w:uiPriority w:val="99"/>
-    <w:semiHidden/>
-    <w:rsid w:val="0036000D"/>
-    <w:rPr>
-      <w:rFonts w:ascii="Lucida Grande" w:hAnsi="Lucida Grande" w:cs="Lucida Grande"/>
-      <w:sz w:val="18"/>
-      <w:szCs w:val="18"/>
-    </w:rPr>
-  </w:style>
-  <w:style w:type="paragraph" w:styleId="EndnoteText">
-    <w:name w:val="endnote text"/>
-    <w:basedOn w:val="Normal"/>
-    <w:link w:val="EndnoteTextChar"/>
-    <w:uiPriority w:val="99"/>
-    <w:unhideWhenUsed/>
-    <w:rsid w:val="0036000D"/>
-  </w:style>
-  <w:style w:type="character" w:customStyle="1" w:styleId="EndnoteTextChar">
-    <w:name w:val="Endnote Text Char"/>
-    <w:basedOn w:val="DefaultParagraphFont"/>
-    <w:link w:val="EndnoteText"/>
-    <w:uiPriority w:val="99"/>
-    <w:rsid w:val="0036000D"/>
-  </w:style>
-  <w:style w:type="character" w:styleId="EndnoteReference">
-    <w:name w:val="endnote reference"/>
-    <w:basedOn w:val="DefaultParagraphFont"/>
-    <w:uiPriority w:val="99"/>
-    <w:unhideWhenUsed/>
-    <w:rsid w:val="0036000D"/>
-    <w:rPr>
-      <w:vertAlign w:val="superscript"/>
-    </w:rPr>
-  </w:style>
-  <w:style w:type="character" w:styleId="Hyperlink">
-    <w:name w:val="Hyperlink"/>
-    <w:basedOn w:val="DefaultParagraphFont"/>
-    <w:uiPriority w:val="99"/>
-    <w:unhideWhenUsed/>
-    <w:rsid w:val="0036000D"/>
-    <w:rPr>
-      <w:color w:val="0000FF" w:themeColor="hyperlink"/>
-      <w:u w:val="single"/>
-    </w:rPr>
-  </w:style>
 </w:styles>
 </file>
 
@@ -2115,69 +2053,6 @@
       <w:ind w:left="720"/>
       <w:contextualSpacing/>
     </w:pPr>
-  </w:style>
-  <w:style w:type="paragraph" w:styleId="BalloonText">
-    <w:name w:val="Balloon Text"/>
-    <w:basedOn w:val="Normal"/>
-    <w:link w:val="BalloonTextChar"/>
-    <w:uiPriority w:val="99"/>
-    <w:semiHidden/>
-    <w:unhideWhenUsed/>
-    <w:rsid w:val="0036000D"/>
-    <w:rPr>
-      <w:rFonts w:ascii="Lucida Grande" w:hAnsi="Lucida Grande" w:cs="Lucida Grande"/>
-      <w:sz w:val="18"/>
-      <w:szCs w:val="18"/>
-    </w:rPr>
-  </w:style>
-  <w:style w:type="character" w:customStyle="1" w:styleId="BalloonTextChar">
-    <w:name w:val="Balloon Text Char"/>
-    <w:basedOn w:val="DefaultParagraphFont"/>
-    <w:link w:val="BalloonText"/>
-    <w:uiPriority w:val="99"/>
-    <w:semiHidden/>
-    <w:rsid w:val="0036000D"/>
-    <w:rPr>
-      <w:rFonts w:ascii="Lucida Grande" w:hAnsi="Lucida Grande" w:cs="Lucida Grande"/>
-      <w:sz w:val="18"/>
-      <w:szCs w:val="18"/>
-    </w:rPr>
-  </w:style>
-  <w:style w:type="paragraph" w:styleId="EndnoteText">
-    <w:name w:val="endnote text"/>
-    <w:basedOn w:val="Normal"/>
-    <w:link w:val="EndnoteTextChar"/>
-    <w:uiPriority w:val="99"/>
-    <w:unhideWhenUsed/>
-    <w:rsid w:val="0036000D"/>
-  </w:style>
-  <w:style w:type="character" w:customStyle="1" w:styleId="EndnoteTextChar">
-    <w:name w:val="Endnote Text Char"/>
-    <w:basedOn w:val="DefaultParagraphFont"/>
-    <w:link w:val="EndnoteText"/>
-    <w:uiPriority w:val="99"/>
-    <w:rsid w:val="0036000D"/>
-  </w:style>
-  <w:style w:type="character" w:styleId="EndnoteReference">
-    <w:name w:val="endnote reference"/>
-    <w:basedOn w:val="DefaultParagraphFont"/>
-    <w:uiPriority w:val="99"/>
-    <w:unhideWhenUsed/>
-    <w:rsid w:val="0036000D"/>
-    <w:rPr>
-      <w:vertAlign w:val="superscript"/>
-    </w:rPr>
-  </w:style>
-  <w:style w:type="character" w:styleId="Hyperlink">
-    <w:name w:val="Hyperlink"/>
-    <w:basedOn w:val="DefaultParagraphFont"/>
-    <w:uiPriority w:val="99"/>
-    <w:unhideWhenUsed/>
-    <w:rsid w:val="0036000D"/>
-    <w:rPr>
-      <w:color w:val="0000FF" w:themeColor="hyperlink"/>
-      <w:u w:val="single"/>
-    </w:rPr>
   </w:style>
 </w:styles>
 </file>
@@ -2507,7 +2382,7 @@
 </file>
 
 <file path=customXml/itemProps1.xml><?xml version="1.0" encoding="utf-8"?>
-<ds:datastoreItem xmlns:ds="http://schemas.openxmlformats.org/officeDocument/2006/customXml" ds:itemID="{90A80D3E-6110-7042-B2B1-7ED42DF62860}">
+<ds:datastoreItem xmlns:ds="http://schemas.openxmlformats.org/officeDocument/2006/customXml" ds:itemID="{0FB802CB-4549-6640-AE90-59B0B938A55A}">
   <ds:schemaRefs>
     <ds:schemaRef ds:uri="http://schemas.openxmlformats.org/officeDocument/2006/bibliography"/>
   </ds:schemaRefs>

</xml_diff>